<commit_message>
fix: Modifica el report Student 1
</commit_message>
<xml_diff>
--- a/reports/D02/Student#1/03 Requirements - Student #1.docx
+++ b/reports/D02/Student#1/03 Requirements - Student #1.docx
@@ -584,13 +584,19 @@
                   <w:rPr>
                     <w:rFonts w:asciiTheme="majorHAnsi" w:hAnsiTheme="majorHAnsi" w:cstheme="majorHAnsi"/>
                   </w:rPr>
-                  <w:t xml:space="preserve">Febrero </w:t>
+                  <w:t>Marzo</w:t>
                 </w:r>
                 <w:r>
                   <w:rPr>
                     <w:rFonts w:asciiTheme="majorHAnsi" w:hAnsiTheme="majorHAnsi" w:cstheme="majorHAnsi"/>
                   </w:rPr>
-                  <w:t>19</w:t>
+                  <w:t xml:space="preserve"> </w:t>
+                </w:r>
+                <w:r>
+                  <w:rPr>
+                    <w:rFonts w:asciiTheme="majorHAnsi" w:hAnsiTheme="majorHAnsi" w:cstheme="majorHAnsi"/>
+                  </w:rPr>
+                  <w:t>07</w:t>
                 </w:r>
                 <w:r>
                   <w:rPr>
@@ -1213,7 +1219,19 @@
             <w:rPr>
               <w:rFonts w:asciiTheme="majorHAnsi" w:hAnsiTheme="majorHAnsi" w:cstheme="majorHAnsi"/>
             </w:rPr>
-            <w:t xml:space="preserve">    </w:t>
+            <w:t xml:space="preserve">  </w:t>
+          </w:r>
+          <w:r>
+            <w:rPr>
+              <w:rFonts w:asciiTheme="majorHAnsi" w:hAnsiTheme="majorHAnsi" w:cstheme="majorHAnsi"/>
+            </w:rPr>
+            <w:t>X</w:t>
+          </w:r>
+          <w:r>
+            <w:rPr>
+              <w:rFonts w:asciiTheme="majorHAnsi" w:hAnsiTheme="majorHAnsi" w:cstheme="majorHAnsi"/>
+            </w:rPr>
+            <w:t xml:space="preserve">  </w:t>
           </w:r>
         </w:sdtContent>
       </w:sdt>
@@ -1377,7 +1395,19 @@
             <w:rPr>
               <w:rFonts w:asciiTheme="majorHAnsi" w:hAnsiTheme="majorHAnsi" w:cstheme="majorHAnsi"/>
             </w:rPr>
-            <w:t xml:space="preserve">    </w:t>
+            <w:t xml:space="preserve">  </w:t>
+          </w:r>
+          <w:r>
+            <w:rPr>
+              <w:rFonts w:asciiTheme="majorHAnsi" w:hAnsiTheme="majorHAnsi" w:cstheme="majorHAnsi"/>
+            </w:rPr>
+            <w:t>X</w:t>
+          </w:r>
+          <w:r>
+            <w:rPr>
+              <w:rFonts w:asciiTheme="majorHAnsi" w:hAnsiTheme="majorHAnsi" w:cstheme="majorHAnsi"/>
+            </w:rPr>
+            <w:t xml:space="preserve">  </w:t>
           </w:r>
         </w:sdtContent>
       </w:sdt>
@@ -1527,7 +1557,19 @@
             <w:rPr>
               <w:rFonts w:asciiTheme="majorHAnsi" w:hAnsiTheme="majorHAnsi" w:cstheme="majorHAnsi"/>
             </w:rPr>
-            <w:t xml:space="preserve">    </w:t>
+            <w:t xml:space="preserve">  </w:t>
+          </w:r>
+          <w:r>
+            <w:rPr>
+              <w:rFonts w:asciiTheme="majorHAnsi" w:hAnsiTheme="majorHAnsi" w:cstheme="majorHAnsi"/>
+            </w:rPr>
+            <w:t>X</w:t>
+          </w:r>
+          <w:r>
+            <w:rPr>
+              <w:rFonts w:asciiTheme="majorHAnsi" w:hAnsiTheme="majorHAnsi" w:cstheme="majorHAnsi"/>
+            </w:rPr>
+            <w:t xml:space="preserve">  </w:t>
           </w:r>
         </w:sdtContent>
       </w:sdt>
@@ -1726,7 +1768,21 @@
               <w:rFonts w:asciiTheme="majorHAnsi" w:hAnsiTheme="majorHAnsi" w:cstheme="majorHAnsi"/>
               <w:lang w:val="en-US"/>
             </w:rPr>
-            <w:t xml:space="preserve">    </w:t>
+            <w:t xml:space="preserve">  </w:t>
+          </w:r>
+          <w:r>
+            <w:rPr>
+              <w:rFonts w:asciiTheme="majorHAnsi" w:hAnsiTheme="majorHAnsi" w:cstheme="majorHAnsi"/>
+              <w:lang w:val="en-US"/>
+            </w:rPr>
+            <w:t>X</w:t>
+          </w:r>
+          <w:r>
+            <w:rPr>
+              <w:rFonts w:asciiTheme="majorHAnsi" w:hAnsiTheme="majorHAnsi" w:cstheme="majorHAnsi"/>
+              <w:lang w:val="en-US"/>
+            </w:rPr>
+            <w:t xml:space="preserve">  </w:t>
           </w:r>
         </w:sdtContent>
       </w:sdt>
@@ -3253,7 +3309,21 @@
               <w:rFonts w:asciiTheme="majorHAnsi" w:hAnsiTheme="majorHAnsi" w:cstheme="majorHAnsi"/>
               <w:lang w:val="en-US"/>
             </w:rPr>
-            <w:t xml:space="preserve">    </w:t>
+            <w:t xml:space="preserve">  </w:t>
+          </w:r>
+          <w:r>
+            <w:rPr>
+              <w:rFonts w:asciiTheme="majorHAnsi" w:hAnsiTheme="majorHAnsi" w:cstheme="majorHAnsi"/>
+              <w:lang w:val="en-US"/>
+            </w:rPr>
+            <w:t>X</w:t>
+          </w:r>
+          <w:r>
+            <w:rPr>
+              <w:rFonts w:asciiTheme="majorHAnsi" w:hAnsiTheme="majorHAnsi" w:cstheme="majorHAnsi"/>
+              <w:lang w:val="en-US"/>
+            </w:rPr>
+            <w:t xml:space="preserve">  </w:t>
           </w:r>
         </w:sdtContent>
       </w:sdt>
@@ -3407,7 +3477,19 @@
             <w:rPr>
               <w:rFonts w:asciiTheme="majorHAnsi" w:hAnsiTheme="majorHAnsi" w:cstheme="majorHAnsi"/>
             </w:rPr>
-            <w:t xml:space="preserve">    </w:t>
+            <w:t xml:space="preserve">  </w:t>
+          </w:r>
+          <w:r>
+            <w:rPr>
+              <w:rFonts w:asciiTheme="majorHAnsi" w:hAnsiTheme="majorHAnsi" w:cstheme="majorHAnsi"/>
+            </w:rPr>
+            <w:t>X</w:t>
+          </w:r>
+          <w:r>
+            <w:rPr>
+              <w:rFonts w:asciiTheme="majorHAnsi" w:hAnsiTheme="majorHAnsi" w:cstheme="majorHAnsi"/>
+            </w:rPr>
+            <w:t xml:space="preserve">  </w:t>
           </w:r>
         </w:sdtContent>
       </w:sdt>
@@ -6340,13 +6422,13 @@
     <w:rsid w:val="002408EA"/>
     <w:rsid w:val="002707DD"/>
     <w:rsid w:val="004901A6"/>
-    <w:rsid w:val="004A7887"/>
     <w:rsid w:val="007424BA"/>
     <w:rsid w:val="007F55BF"/>
     <w:rsid w:val="0083281C"/>
     <w:rsid w:val="009F3012"/>
     <w:rsid w:val="00BB4DEA"/>
     <w:rsid w:val="00C83D9B"/>
+    <w:rsid w:val="00FD386E"/>
   </w:rsids>
   <m:mathPr>
     <m:mathFont m:val="Cambria Math"/>

</xml_diff>

<commit_message>
fix: Modifica el uml y varios documentos
</commit_message>
<xml_diff>
--- a/reports/D02/Student#1/03 Requirements - Student #1.docx
+++ b/reports/D02/Student#1/03 Requirements - Student #1.docx
@@ -89,7 +89,6 @@
               </w:rPr>
               <w:tab/>
             </w:r>
-            <w:permStart w:id="618426399" w:edGrp="everyone"/>
             <w:sdt>
               <w:sdtPr>
                 <w:rPr>
@@ -103,6 +102,7 @@
                 <w15:appearance w15:val="hidden"/>
                 <w:text/>
               </w:sdtPr>
+              <w:sdtEndPr/>
               <w:sdtContent>
                 <w:r>
                   <w:rPr>
@@ -136,7 +136,6 @@
                 </w:r>
               </w:sdtContent>
             </w:sdt>
-            <w:permEnd w:id="618426399"/>
           </w:p>
         </w:tc>
       </w:tr>
@@ -178,7 +177,6 @@
               </w:rPr>
               <w:tab/>
             </w:r>
-            <w:permStart w:id="395458830" w:edGrp="everyone"/>
             <w:sdt>
               <w:sdtPr>
                 <w:rPr>
@@ -192,6 +190,7 @@
                 <w15:appearance w15:val="hidden"/>
                 <w:text/>
               </w:sdtPr>
+              <w:sdtEndPr/>
               <w:sdtContent>
                 <w:r>
                   <w:rPr>
@@ -201,7 +200,6 @@
                 </w:r>
               </w:sdtContent>
             </w:sdt>
-            <w:permEnd w:id="395458830"/>
           </w:p>
         </w:tc>
       </w:tr>
@@ -264,7 +262,6 @@
               </w:rPr>
               <w:tab/>
             </w:r>
-            <w:permStart w:id="2023848263" w:edGrp="everyone"/>
             <w:sdt>
               <w:sdtPr>
                 <w:rPr>
@@ -278,6 +275,7 @@
                 <w15:appearance w15:val="hidden"/>
                 <w:text/>
               </w:sdtPr>
+              <w:sdtEndPr/>
               <w:sdtContent>
                 <w:r>
                   <w:rPr>
@@ -294,7 +292,6 @@
               </w:sdtContent>
             </w:sdt>
           </w:p>
-          <w:permEnd w:id="2023848263"/>
           <w:p>
             <w:pPr>
               <w:pStyle w:val="Sinespaciado"/>
@@ -324,7 +321,6 @@
               </w:rPr>
               <w:tab/>
             </w:r>
-            <w:permStart w:id="68224920" w:edGrp="everyone"/>
             <w:sdt>
               <w:sdtPr>
                 <w:rPr>
@@ -338,6 +334,7 @@
                 <w15:appearance w15:val="hidden"/>
                 <w:text/>
               </w:sdtPr>
+              <w:sdtEndPr/>
               <w:sdtContent>
                 <w:r>
                   <w:rPr>
@@ -359,7 +356,6 @@
                 </w:r>
               </w:sdtContent>
             </w:sdt>
-            <w:permEnd w:id="68224920"/>
           </w:p>
           <w:p>
             <w:pPr>
@@ -388,7 +384,6 @@
               </w:rPr>
               <w:tab/>
             </w:r>
-            <w:permStart w:id="91762023" w:edGrp="everyone"/>
             <w:sdt>
               <w:sdtPr>
                 <w:rPr>
@@ -402,6 +397,7 @@
                 <w15:appearance w15:val="hidden"/>
                 <w:text/>
               </w:sdtPr>
+              <w:sdtEndPr/>
               <w:sdtContent>
                 <w:r>
                   <w:rPr>
@@ -429,7 +425,6 @@
                 </w:r>
               </w:sdtContent>
             </w:sdt>
-            <w:permEnd w:id="91762023"/>
             <w:r>
               <w:rPr>
                 <w:rFonts w:asciiTheme="majorHAnsi" w:hAnsiTheme="majorHAnsi" w:cstheme="majorHAnsi"/>
@@ -458,7 +453,6 @@
               </w:rPr>
               <w:tab/>
             </w:r>
-            <w:permStart w:id="677970087" w:edGrp="everyone"/>
             <w:sdt>
               <w:sdtPr>
                 <w:rPr>
@@ -472,6 +466,7 @@
                 <w15:appearance w15:val="hidden"/>
                 <w:text/>
               </w:sdtPr>
+              <w:sdtEndPr/>
               <w:sdtContent>
                 <w:r>
                   <w:rPr>
@@ -495,11 +490,16 @@
                   <w:rPr>
                     <w:rFonts w:asciiTheme="majorHAnsi" w:hAnsiTheme="majorHAnsi" w:cstheme="majorHAnsi"/>
                   </w:rPr>
-                  <w:t xml:space="preserve"> Gerente</w:t>
+                  <w:t xml:space="preserve"> </w:t>
+                </w:r>
+                <w:r>
+                  <w:rPr>
+                    <w:rFonts w:asciiTheme="majorHAnsi" w:hAnsiTheme="majorHAnsi" w:cstheme="majorHAnsi"/>
+                  </w:rPr>
+                  <w:t>Tester</w:t>
                 </w:r>
               </w:sdtContent>
             </w:sdt>
-            <w:permEnd w:id="677970087"/>
           </w:p>
         </w:tc>
       </w:tr>
@@ -547,7 +547,6 @@
               </w:rPr>
               <w:tab/>
             </w:r>
-            <w:permStart w:id="819265629" w:edGrp="everyone"/>
             <w:sdt>
               <w:sdtPr>
                 <w:rPr>
@@ -561,6 +560,7 @@
                 <w15:appearance w15:val="hidden"/>
                 <w:text/>
               </w:sdtPr>
+              <w:sdtEndPr/>
               <w:sdtContent>
                 <w:r>
                   <w:rPr>
@@ -612,7 +612,6 @@
                 </w:r>
               </w:sdtContent>
             </w:sdt>
-            <w:permEnd w:id="819265629"/>
           </w:p>
         </w:tc>
       </w:tr>
@@ -629,7 +628,6 @@
         <w:rPr>
           <w:rFonts w:cstheme="majorHAnsi"/>
         </w:rPr>
-        <w:lastRenderedPageBreak/>
         <w:t>MANDATORY Deliverable D01: introduction</w:t>
       </w:r>
     </w:p>
@@ -835,7 +833,6 @@
         <w:t>” denotes your name/s.</w:t>
       </w:r>
     </w:p>
-    <w:permStart w:id="820252480" w:edGrp="everyone"/>
     <w:p>
       <w:pPr>
         <w:pStyle w:val="Verdict"/>
@@ -856,6 +853,7 @@
           <w15:appearance w15:val="hidden"/>
           <w:text/>
         </w:sdtPr>
+        <w:sdtEndPr/>
         <w:sdtContent>
           <w:r>
             <w:rPr>
@@ -881,14 +879,7 @@
         <w:rPr>
           <w:rFonts w:asciiTheme="majorHAnsi" w:hAnsiTheme="majorHAnsi" w:cstheme="majorHAnsi"/>
         </w:rPr>
-        <w:t xml:space="preserve"> </w:t>
-      </w:r>
-      <w:permEnd w:id="820252480"/>
-      <w:r>
-        <w:rPr>
-          <w:rFonts w:asciiTheme="majorHAnsi" w:hAnsiTheme="majorHAnsi" w:cstheme="majorHAnsi"/>
-        </w:rPr>
-        <w:t xml:space="preserve">   </w:t>
+        <w:t xml:space="preserve">    </w:t>
       </w:r>
     </w:p>
     <w:p>
@@ -1040,7 +1031,6 @@
         <w:rPr>
           <w:rFonts w:cstheme="majorHAnsi"/>
         </w:rPr>
-        <w:lastRenderedPageBreak/>
         <w:t xml:space="preserve">MANDATORY </w:t>
       </w:r>
       <w:r>
@@ -1193,7 +1183,6 @@
         <w:t xml:space="preserve"> with further information. Projects containing fatal errors must be rejected by the system.  </w:t>
       </w:r>
     </w:p>
-    <w:permStart w:id="1222729852" w:edGrp="everyone"/>
     <w:p>
       <w:pPr>
         <w:pStyle w:val="Gradercomments"/>
@@ -1214,6 +1203,7 @@
           <w15:appearance w15:val="hidden"/>
           <w:text/>
         </w:sdtPr>
+        <w:sdtEndPr/>
         <w:sdtContent>
           <w:r>
             <w:rPr>
@@ -1235,7 +1225,6 @@
           </w:r>
         </w:sdtContent>
       </w:sdt>
-      <w:permEnd w:id="1222729852"/>
       <w:r>
         <w:rPr>
           <w:rFonts w:asciiTheme="majorHAnsi" w:hAnsiTheme="majorHAnsi" w:cstheme="majorHAnsi"/>
@@ -1369,7 +1358,6 @@
         <w:t xml:space="preserve"> with further information.</w:t>
       </w:r>
     </w:p>
-    <w:permStart w:id="985995786" w:edGrp="everyone"/>
     <w:p>
       <w:pPr>
         <w:pStyle w:val="Verdict"/>
@@ -1390,6 +1378,7 @@
           <w15:appearance w15:val="hidden"/>
           <w:text/>
         </w:sdtPr>
+        <w:sdtEndPr/>
         <w:sdtContent>
           <w:r>
             <w:rPr>
@@ -1411,7 +1400,6 @@
           </w:r>
         </w:sdtContent>
       </w:sdt>
-      <w:permEnd w:id="985995786"/>
       <w:r>
         <w:rPr>
           <w:rFonts w:asciiTheme="majorHAnsi" w:hAnsiTheme="majorHAnsi" w:cstheme="majorHAnsi"/>
@@ -1531,7 +1519,6 @@
         <w:t>.</w:t>
       </w:r>
     </w:p>
-    <w:permStart w:id="1822583373" w:edGrp="everyone"/>
     <w:p>
       <w:pPr>
         <w:pStyle w:val="Verdict"/>
@@ -1552,6 +1539,7 @@
           <w15:appearance w15:val="hidden"/>
           <w:text/>
         </w:sdtPr>
+        <w:sdtEndPr/>
         <w:sdtContent>
           <w:r>
             <w:rPr>
@@ -1573,7 +1561,6 @@
           </w:r>
         </w:sdtContent>
       </w:sdt>
-      <w:permEnd w:id="1822583373"/>
       <w:r>
         <w:rPr>
           <w:rFonts w:asciiTheme="majorHAnsi" w:hAnsiTheme="majorHAnsi" w:cstheme="majorHAnsi"/>
@@ -1739,7 +1726,6 @@
         <w:t xml:space="preserve">”. </w:t>
       </w:r>
     </w:p>
-    <w:permStart w:id="1451181542" w:edGrp="everyone"/>
     <w:p>
       <w:pPr>
         <w:pStyle w:val="Gradercomments"/>
@@ -1762,6 +1748,7 @@
           <w15:appearance w15:val="hidden"/>
           <w:text/>
         </w:sdtPr>
+        <w:sdtEndPr/>
         <w:sdtContent>
           <w:r>
             <w:rPr>
@@ -1786,7 +1773,6 @@
           </w:r>
         </w:sdtContent>
       </w:sdt>
-      <w:permEnd w:id="1451181542"/>
       <w:r>
         <w:rPr>
           <w:rFonts w:asciiTheme="majorHAnsi" w:hAnsiTheme="majorHAnsi" w:cstheme="majorHAnsi"/>
@@ -1843,7 +1829,6 @@
         <w:rPr>
           <w:rFonts w:cstheme="majorHAnsi"/>
         </w:rPr>
-        <w:lastRenderedPageBreak/>
         <w:t>MANDATORY Deliverable D03: implementing features</w:t>
       </w:r>
     </w:p>
@@ -2105,7 +2090,6 @@
         <w:t xml:space="preserve"> must have been published. Moreover, it must not have any fatal errors.</w:t>
       </w:r>
     </w:p>
-    <w:permStart w:id="1114443891" w:edGrp="everyone"/>
     <w:p>
       <w:pPr>
         <w:pStyle w:val="Verdict"/>
@@ -2126,6 +2110,7 @@
           <w15:appearance w15:val="hidden"/>
           <w:text/>
         </w:sdtPr>
+        <w:sdtEndPr/>
         <w:sdtContent>
           <w:r>
             <w:rPr>
@@ -2135,7 +2120,6 @@
           </w:r>
         </w:sdtContent>
       </w:sdt>
-      <w:permEnd w:id="1114443891"/>
       <w:r>
         <w:rPr>
           <w:rFonts w:asciiTheme="majorHAnsi" w:hAnsiTheme="majorHAnsi" w:cstheme="majorHAnsi"/>
@@ -2339,7 +2323,6 @@
         <w:t>as long as it is not published.</w:t>
       </w:r>
     </w:p>
-    <w:permStart w:id="58524848" w:edGrp="everyone"/>
     <w:p>
       <w:pPr>
         <w:pStyle w:val="Verdict"/>
@@ -2360,6 +2343,7 @@
           <w15:appearance w15:val="hidden"/>
           <w:text/>
         </w:sdtPr>
+        <w:sdtEndPr/>
         <w:sdtContent>
           <w:r>
             <w:rPr>
@@ -2369,7 +2353,6 @@
           </w:r>
         </w:sdtContent>
       </w:sdt>
-      <w:permEnd w:id="58524848"/>
       <w:r>
         <w:rPr>
           <w:rFonts w:asciiTheme="majorHAnsi" w:hAnsiTheme="majorHAnsi" w:cstheme="majorHAnsi"/>
@@ -2448,7 +2431,6 @@
       </w:r>
     </w:p>
     <w:bookmarkStart w:id="0" w:name="_Hlk125628820"/>
-    <w:permStart w:id="1245933710" w:edGrp="everyone"/>
     <w:p>
       <w:pPr>
         <w:pStyle w:val="Verdict"/>
@@ -2468,6 +2450,7 @@
           </w:placeholder>
           <w:text/>
         </w:sdtPr>
+        <w:sdtEndPr/>
         <w:sdtContent>
           <w:r>
             <w:rPr>
@@ -2477,7 +2460,6 @@
           </w:r>
         </w:sdtContent>
       </w:sdt>
-      <w:permEnd w:id="1245933710"/>
       <w:r>
         <w:rPr>
           <w:rFonts w:asciiTheme="majorHAnsi" w:hAnsiTheme="majorHAnsi" w:cstheme="majorHAnsi"/>
@@ -2592,7 +2574,6 @@
         <w:rPr>
           <w:rFonts w:cstheme="majorHAnsi"/>
         </w:rPr>
-        <w:lastRenderedPageBreak/>
         <w:t>MANDATORY Deliverable D04: formal testing</w:t>
       </w:r>
     </w:p>
@@ -2705,7 +2686,6 @@
         <w:t>Produce a test suite for Requirements #6 and #7.</w:t>
       </w:r>
     </w:p>
-    <w:permStart w:id="1362961418" w:edGrp="everyone"/>
     <w:p>
       <w:pPr>
         <w:pStyle w:val="Gradercomments"/>
@@ -2726,6 +2706,7 @@
           <w15:appearance w15:val="hidden"/>
           <w:text/>
         </w:sdtPr>
+        <w:sdtEndPr/>
         <w:sdtContent>
           <w:r>
             <w:rPr>
@@ -2735,7 +2716,6 @@
           </w:r>
         </w:sdtContent>
       </w:sdt>
-      <w:permEnd w:id="1362961418"/>
       <w:r>
         <w:rPr>
           <w:rFonts w:asciiTheme="majorHAnsi" w:hAnsiTheme="majorHAnsi" w:cstheme="majorHAnsi"/>
@@ -2771,7 +2751,6 @@
         <w:t>Produce a testing report.</w:t>
       </w:r>
     </w:p>
-    <w:permStart w:id="432819492" w:edGrp="everyone"/>
     <w:p>
       <w:pPr>
         <w:pStyle w:val="Verdict"/>
@@ -2792,6 +2771,7 @@
           <w15:appearance w15:val="hidden"/>
           <w:text/>
         </w:sdtPr>
+        <w:sdtEndPr/>
         <w:sdtContent>
           <w:r>
             <w:rPr>
@@ -2801,7 +2781,6 @@
           </w:r>
         </w:sdtContent>
       </w:sdt>
-      <w:permEnd w:id="432819492"/>
       <w:r>
         <w:rPr>
           <w:rFonts w:asciiTheme="majorHAnsi" w:hAnsiTheme="majorHAnsi" w:cstheme="majorHAnsi"/>
@@ -2838,7 +2817,6 @@
         <w:rPr>
           <w:rFonts w:cstheme="majorHAnsi"/>
         </w:rPr>
-        <w:lastRenderedPageBreak/>
         <w:t>SUPPLEMENTARY Deliverable D01: introduction</w:t>
       </w:r>
     </w:p>
@@ -2981,7 +2959,6 @@
         <w:t>Produce an analysis report.</w:t>
       </w:r>
     </w:p>
-    <w:permStart w:id="281634973" w:edGrp="everyone"/>
     <w:p>
       <w:pPr>
         <w:pStyle w:val="Verdict"/>
@@ -3002,6 +2979,7 @@
           <w15:appearance w15:val="hidden"/>
           <w:text/>
         </w:sdtPr>
+        <w:sdtEndPr/>
         <w:sdtContent>
           <w:r>
             <w:rPr>
@@ -3023,7 +3001,6 @@
           </w:r>
         </w:sdtContent>
       </w:sdt>
-      <w:permEnd w:id="281634973"/>
       <w:r>
         <w:rPr>
           <w:rFonts w:asciiTheme="majorHAnsi" w:hAnsiTheme="majorHAnsi" w:cstheme="majorHAnsi"/>
@@ -3045,7 +3022,6 @@
         <w:t>Produce a planning and progress report.</w:t>
       </w:r>
     </w:p>
-    <w:permStart w:id="1839803777" w:edGrp="everyone"/>
     <w:p>
       <w:pPr>
         <w:pStyle w:val="Verdict"/>
@@ -3066,6 +3042,7 @@
           <w15:appearance w15:val="hidden"/>
           <w:text/>
         </w:sdtPr>
+        <w:sdtEndPr/>
         <w:sdtContent>
           <w:r>
             <w:rPr>
@@ -3093,7 +3070,6 @@
           </w:r>
         </w:sdtContent>
       </w:sdt>
-      <w:permEnd w:id="1839803777"/>
       <w:r>
         <w:rPr>
           <w:rFonts w:asciiTheme="majorHAnsi" w:hAnsiTheme="majorHAnsi" w:cstheme="majorHAnsi"/>
@@ -3169,7 +3145,6 @@
         <w:rPr>
           <w:rFonts w:cstheme="majorHAnsi"/>
         </w:rPr>
-        <w:lastRenderedPageBreak/>
         <w:t xml:space="preserve">SUPPLEMENTARY </w:t>
       </w:r>
       <w:r>
@@ -3280,7 +3255,6 @@
         <w:t xml:space="preserve"> with further information.</w:t>
       </w:r>
     </w:p>
-    <w:permStart w:id="786508830" w:edGrp="everyone"/>
     <w:p>
       <w:pPr>
         <w:pStyle w:val="Gradercomments"/>
@@ -3303,6 +3277,7 @@
           <w15:appearance w15:val="hidden"/>
           <w:text/>
         </w:sdtPr>
+        <w:sdtEndPr/>
         <w:sdtContent>
           <w:r>
             <w:rPr>
@@ -3327,7 +3302,6 @@
           </w:r>
         </w:sdtContent>
       </w:sdt>
-      <w:permEnd w:id="786508830"/>
       <w:r>
         <w:rPr>
           <w:rFonts w:asciiTheme="majorHAnsi" w:hAnsiTheme="majorHAnsi" w:cstheme="majorHAnsi"/>
@@ -3451,7 +3425,6 @@
         <w:t>Produce a UML domain model.</w:t>
       </w:r>
     </w:p>
-    <w:permStart w:id="1340682978" w:edGrp="everyone"/>
     <w:p>
       <w:pPr>
         <w:pStyle w:val="Verdict"/>
@@ -3472,6 +3445,7 @@
           <w15:appearance w15:val="hidden"/>
           <w:text/>
         </w:sdtPr>
+        <w:sdtEndPr/>
         <w:sdtContent>
           <w:r>
             <w:rPr>
@@ -3493,7 +3467,6 @@
           </w:r>
         </w:sdtContent>
       </w:sdt>
-      <w:permEnd w:id="1340682978"/>
       <w:r>
         <w:rPr>
           <w:rFonts w:asciiTheme="majorHAnsi" w:hAnsiTheme="majorHAnsi" w:cstheme="majorHAnsi"/>
@@ -3515,7 +3488,6 @@
         <w:t>Produce an analysis report.</w:t>
       </w:r>
     </w:p>
-    <w:permStart w:id="606228882" w:edGrp="everyone"/>
     <w:p>
       <w:pPr>
         <w:pStyle w:val="Verdict"/>
@@ -3536,6 +3508,7 @@
           <w15:appearance w15:val="hidden"/>
           <w:text/>
         </w:sdtPr>
+        <w:sdtEndPr/>
         <w:sdtContent>
           <w:r>
             <w:rPr>
@@ -3545,7 +3518,6 @@
           </w:r>
         </w:sdtContent>
       </w:sdt>
-      <w:permEnd w:id="606228882"/>
       <w:r>
         <w:rPr>
           <w:rFonts w:asciiTheme="majorHAnsi" w:hAnsiTheme="majorHAnsi" w:cstheme="majorHAnsi"/>
@@ -3567,7 +3539,6 @@
         <w:t>Produce a planning and progress report.</w:t>
       </w:r>
     </w:p>
-    <w:permStart w:id="1836673940" w:edGrp="everyone"/>
     <w:p>
       <w:pPr>
         <w:pStyle w:val="Gradercomments"/>
@@ -3590,6 +3561,7 @@
           <w15:appearance w15:val="hidden"/>
           <w:text/>
         </w:sdtPr>
+        <w:sdtEndPr/>
         <w:sdtContent>
           <w:r>
             <w:rPr>
@@ -3600,7 +3572,6 @@
           </w:r>
         </w:sdtContent>
       </w:sdt>
-      <w:permEnd w:id="1836673940"/>
       <w:r>
         <w:rPr>
           <w:rFonts w:asciiTheme="majorHAnsi" w:hAnsiTheme="majorHAnsi" w:cstheme="majorHAnsi"/>
@@ -3630,7 +3601,6 @@
         <w:rPr>
           <w:rFonts w:cstheme="majorHAnsi"/>
         </w:rPr>
-        <w:lastRenderedPageBreak/>
         <w:t>SUPPLEMENTARY Deliverable D03: implementing features</w:t>
       </w:r>
     </w:p>
@@ -3720,7 +3690,6 @@
         <w:t>.</w:t>
       </w:r>
     </w:p>
-    <w:permStart w:id="978221302" w:edGrp="everyone"/>
     <w:p>
       <w:pPr>
         <w:pStyle w:val="Gradercomments"/>
@@ -3741,6 +3710,7 @@
           <w15:appearance w15:val="hidden"/>
           <w:text/>
         </w:sdtPr>
+        <w:sdtEndPr/>
         <w:sdtContent>
           <w:r>
             <w:rPr>
@@ -3750,7 +3720,6 @@
           </w:r>
         </w:sdtContent>
       </w:sdt>
-      <w:permEnd w:id="978221302"/>
       <w:r>
         <w:rPr>
           <w:rFonts w:asciiTheme="majorHAnsi" w:hAnsiTheme="majorHAnsi" w:cstheme="majorHAnsi"/>
@@ -3800,7 +3769,6 @@
         <w:t>Update their profiles.</w:t>
       </w:r>
     </w:p>
-    <w:permStart w:id="1874789531" w:edGrp="everyone"/>
     <w:p>
       <w:pPr>
         <w:pStyle w:val="Verdict"/>
@@ -3821,6 +3789,7 @@
           <w15:appearance w15:val="hidden"/>
           <w:text/>
         </w:sdtPr>
+        <w:sdtEndPr/>
         <w:sdtContent>
           <w:r>
             <w:rPr>
@@ -3830,7 +3799,6 @@
           </w:r>
         </w:sdtContent>
       </w:sdt>
-      <w:permEnd w:id="1874789531"/>
       <w:r>
         <w:rPr>
           <w:rFonts w:asciiTheme="majorHAnsi" w:hAnsiTheme="majorHAnsi" w:cstheme="majorHAnsi"/>
@@ -3950,7 +3918,6 @@
         <w:t>).</w:t>
       </w:r>
     </w:p>
-    <w:permStart w:id="847266524" w:edGrp="everyone"/>
     <w:p>
       <w:pPr>
         <w:pStyle w:val="Verdict"/>
@@ -3971,6 +3938,7 @@
           <w15:appearance w15:val="hidden"/>
           <w:text/>
         </w:sdtPr>
+        <w:sdtEndPr/>
         <w:sdtContent>
           <w:r>
             <w:rPr>
@@ -3980,7 +3948,6 @@
           </w:r>
         </w:sdtContent>
       </w:sdt>
-      <w:permEnd w:id="847266524"/>
       <w:r>
         <w:rPr>
           <w:rFonts w:asciiTheme="majorHAnsi" w:hAnsiTheme="majorHAnsi" w:cstheme="majorHAnsi"/>
@@ -4073,7 +4040,6 @@
         <w:t>Produce an analysis report.</w:t>
       </w:r>
     </w:p>
-    <w:permStart w:id="429327693" w:edGrp="everyone"/>
     <w:p>
       <w:pPr>
         <w:pStyle w:val="Verdict"/>
@@ -4094,6 +4060,7 @@
           <w15:appearance w15:val="hidden"/>
           <w:text/>
         </w:sdtPr>
+        <w:sdtEndPr/>
         <w:sdtContent>
           <w:r>
             <w:rPr>
@@ -4103,7 +4070,6 @@
           </w:r>
         </w:sdtContent>
       </w:sdt>
-      <w:permEnd w:id="429327693"/>
       <w:r>
         <w:rPr>
           <w:rFonts w:asciiTheme="majorHAnsi" w:hAnsiTheme="majorHAnsi" w:cstheme="majorHAnsi"/>
@@ -4125,7 +4091,6 @@
         <w:t>Produce a planning and progress report.</w:t>
       </w:r>
     </w:p>
-    <w:permStart w:id="852189885" w:edGrp="everyone"/>
     <w:p>
       <w:pPr>
         <w:pStyle w:val="Gradercomments"/>
@@ -4146,6 +4111,7 @@
           <w15:appearance w15:val="hidden"/>
           <w:text/>
         </w:sdtPr>
+        <w:sdtEndPr/>
         <w:sdtContent>
           <w:r>
             <w:rPr>
@@ -4155,7 +4121,6 @@
           </w:r>
         </w:sdtContent>
       </w:sdt>
-      <w:permEnd w:id="852189885"/>
       <w:r>
         <w:rPr>
           <w:rFonts w:asciiTheme="majorHAnsi" w:hAnsiTheme="majorHAnsi" w:cstheme="majorHAnsi"/>
@@ -4177,7 +4142,6 @@
         <w:t>Produce a lint report.</w:t>
       </w:r>
     </w:p>
-    <w:permStart w:id="390744319" w:edGrp="everyone"/>
     <w:p>
       <w:pPr>
         <w:pStyle w:val="Verdict"/>
@@ -4198,6 +4162,7 @@
           <w15:appearance w15:val="hidden"/>
           <w:text/>
         </w:sdtPr>
+        <w:sdtEndPr/>
         <w:sdtContent>
           <w:r>
             <w:rPr>
@@ -4207,7 +4172,6 @@
           </w:r>
         </w:sdtContent>
       </w:sdt>
-      <w:permEnd w:id="390744319"/>
       <w:r>
         <w:rPr>
           <w:rFonts w:asciiTheme="majorHAnsi" w:hAnsiTheme="majorHAnsi" w:cstheme="majorHAnsi"/>
@@ -4230,7 +4194,6 @@
         <w:rPr>
           <w:rFonts w:cstheme="majorHAnsi"/>
         </w:rPr>
-        <w:lastRenderedPageBreak/>
         <w:t>SUPPLEMENTARY Deliverable D04: formal testing</w:t>
       </w:r>
     </w:p>
@@ -4370,7 +4333,6 @@
         <w:t>Produce an analysis report.</w:t>
       </w:r>
     </w:p>
-    <w:permStart w:id="1753425030" w:edGrp="everyone"/>
     <w:p>
       <w:pPr>
         <w:pStyle w:val="Verdict"/>
@@ -4391,6 +4353,7 @@
           <w15:appearance w15:val="hidden"/>
           <w:text/>
         </w:sdtPr>
+        <w:sdtEndPr/>
         <w:sdtContent>
           <w:r>
             <w:rPr>
@@ -4400,7 +4363,6 @@
           </w:r>
         </w:sdtContent>
       </w:sdt>
-      <w:permEnd w:id="1753425030"/>
       <w:r>
         <w:rPr>
           <w:rFonts w:asciiTheme="majorHAnsi" w:hAnsiTheme="majorHAnsi" w:cstheme="majorHAnsi"/>
@@ -4422,7 +4384,6 @@
         <w:t>Produce a planning and progress report.</w:t>
       </w:r>
     </w:p>
-    <w:permStart w:id="776812134" w:edGrp="everyone"/>
     <w:p>
       <w:pPr>
         <w:pStyle w:val="Verdict"/>
@@ -4443,6 +4404,7 @@
           <w15:appearance w15:val="hidden"/>
           <w:text/>
         </w:sdtPr>
+        <w:sdtEndPr/>
         <w:sdtContent>
           <w:r>
             <w:rPr>
@@ -4452,7 +4414,6 @@
           </w:r>
         </w:sdtContent>
       </w:sdt>
-      <w:permEnd w:id="776812134"/>
       <w:r>
         <w:rPr>
           <w:rFonts w:asciiTheme="majorHAnsi" w:hAnsiTheme="majorHAnsi" w:cstheme="majorHAnsi"/>
@@ -6419,6 +6380,7 @@
   </w:compat>
   <w:rsids>
     <w:rsidRoot w:val="002707DD"/>
+    <w:rsid w:val="00124499"/>
     <w:rsid w:val="002408EA"/>
     <w:rsid w:val="002707DD"/>
     <w:rsid w:val="004901A6"/>

</xml_diff>

<commit_message>
doc: cambia student 1
</commit_message>
<xml_diff>
--- a/reports/D02/Student#1/03 Requirements - Student #1.docx
+++ b/reports/D02/Student#1/03 Requirements - Student #1.docx
@@ -1,6 +1,6 @@
 
 <file path=word/document.xml><?xml version="1.0" encoding="utf-8"?>
-<w:document xmlns:wpc="http://schemas.microsoft.com/office/word/2010/wordprocessingCanvas" xmlns:cx="http://schemas.microsoft.com/office/drawing/2014/chartex" xmlns:cx1="http://schemas.microsoft.com/office/drawing/2015/9/8/chartex" xmlns:cx2="http://schemas.microsoft.com/office/drawing/2015/10/21/chartex" xmlns:cx3="http://schemas.microsoft.com/office/drawing/2016/5/9/chartex" xmlns:cx4="http://schemas.microsoft.com/office/drawing/2016/5/10/chartex" xmlns:cx5="http://schemas.microsoft.com/office/drawing/2016/5/11/chartex" xmlns:cx6="http://schemas.microsoft.com/office/drawing/2016/5/12/chartex" xmlns:cx7="http://schemas.microsoft.com/office/drawing/2016/5/13/chartex" xmlns:cx8="http://schemas.microsoft.com/office/drawing/2016/5/14/chartex" xmlns:mc="http://schemas.openxmlformats.org/markup-compatibility/2006" xmlns:aink="http://schemas.microsoft.com/office/drawing/2016/ink" xmlns:am3d="http://schemas.microsoft.com/office/drawing/2017/model3d" xmlns:o="urn:schemas-microsoft-com:office:office" xmlns:oel="http://schemas.microsoft.com/office/2019/extlst" xmlns:r="http://schemas.openxmlformats.org/officeDocument/2006/relationships" xmlns:m="http://schemas.openxmlformats.org/officeDocument/2006/math" xmlns:v="urn:schemas-microsoft-com:vml" xmlns:wp14="http://schemas.microsoft.com/office/word/2010/wordprocessingDrawing" xmlns:wp="http://schemas.openxmlformats.org/drawingml/2006/wordprocessingDrawing" xmlns:w10="urn:schemas-microsoft-com:office:word" xmlns:w="http://schemas.openxmlformats.org/wordprocessingml/2006/main" xmlns:w14="http://schemas.microsoft.com/office/word/2010/wordml" xmlns:w15="http://schemas.microsoft.com/office/word/2012/wordml" xmlns:w16cex="http://schemas.microsoft.com/office/word/2018/wordml/cex" xmlns:w16cid="http://schemas.microsoft.com/office/word/2016/wordml/cid" xmlns:w16="http://schemas.microsoft.com/office/word/2018/wordml" xmlns:w16du="http://schemas.microsoft.com/office/word/2023/wordml/word16du" xmlns:w16sdtdh="http://schemas.microsoft.com/office/word/2020/wordml/sdtdatahash" xmlns:w16se="http://schemas.microsoft.com/office/word/2015/wordml/symex" xmlns:wpg="http://schemas.microsoft.com/office/word/2010/wordprocessingGroup" xmlns:wpi="http://schemas.microsoft.com/office/word/2010/wordprocessingInk" xmlns:wne="http://schemas.microsoft.com/office/word/2006/wordml" xmlns:wps="http://schemas.microsoft.com/office/word/2010/wordprocessingShape" mc:Ignorable="w14 w15 w16se w16cid w16 w16cex w16sdtdh w16du wp14">
+<w:document xmlns:wpc="http://schemas.microsoft.com/office/word/2010/wordprocessingCanvas" xmlns:cx="http://schemas.microsoft.com/office/drawing/2014/chartex" xmlns:cx1="http://schemas.microsoft.com/office/drawing/2015/9/8/chartex" xmlns:cx2="http://schemas.microsoft.com/office/drawing/2015/10/21/chartex" xmlns:cx3="http://schemas.microsoft.com/office/drawing/2016/5/9/chartex" xmlns:cx4="http://schemas.microsoft.com/office/drawing/2016/5/10/chartex" xmlns:cx5="http://schemas.microsoft.com/office/drawing/2016/5/11/chartex" xmlns:cx6="http://schemas.microsoft.com/office/drawing/2016/5/12/chartex" xmlns:cx7="http://schemas.microsoft.com/office/drawing/2016/5/13/chartex" xmlns:cx8="http://schemas.microsoft.com/office/drawing/2016/5/14/chartex" xmlns:mc="http://schemas.openxmlformats.org/markup-compatibility/2006" xmlns:aink="http://schemas.microsoft.com/office/drawing/2016/ink" xmlns:am3d="http://schemas.microsoft.com/office/drawing/2017/model3d" xmlns:o="urn:schemas-microsoft-com:office:office" xmlns:oel="http://schemas.microsoft.com/office/2019/extlst" xmlns:r="http://schemas.openxmlformats.org/officeDocument/2006/relationships" xmlns:m="http://schemas.openxmlformats.org/officeDocument/2006/math" xmlns:v="urn:schemas-microsoft-com:vml" xmlns:wp14="http://schemas.microsoft.com/office/word/2010/wordprocessingDrawing" xmlns:wp="http://schemas.openxmlformats.org/drawingml/2006/wordprocessingDrawing" xmlns:w10="urn:schemas-microsoft-com:office:word" xmlns:w="http://schemas.openxmlformats.org/wordprocessingml/2006/main" xmlns:w14="http://schemas.microsoft.com/office/word/2010/wordml" xmlns:w15="http://schemas.microsoft.com/office/word/2012/wordml" xmlns:w16cex="http://schemas.microsoft.com/office/word/2018/wordml/cex" xmlns:w16cid="http://schemas.microsoft.com/office/word/2016/wordml/cid" xmlns:w16="http://schemas.microsoft.com/office/word/2018/wordml" xmlns:w16sdtdh="http://schemas.microsoft.com/office/word/2020/wordml/sdtdatahash" xmlns:w16se="http://schemas.microsoft.com/office/word/2015/wordml/symex" xmlns:wpg="http://schemas.microsoft.com/office/word/2010/wordprocessingGroup" xmlns:wpi="http://schemas.microsoft.com/office/word/2010/wordprocessingInk" xmlns:wne="http://schemas.microsoft.com/office/word/2006/wordml" xmlns:wps="http://schemas.microsoft.com/office/word/2010/wordprocessingShape" mc:Ignorable="w14 w15 w16se w16cid w16 w16cex w16sdtdh wp14">
   <w:body>
     <w:p>
       <w:pPr>
@@ -89,6 +89,7 @@
               </w:rPr>
               <w:tab/>
             </w:r>
+            <w:permStart w:id="618426399" w:edGrp="everyone"/>
             <w:sdt>
               <w:sdtPr>
                 <w:rPr>
@@ -102,7 +103,6 @@
                 <w15:appearance w15:val="hidden"/>
                 <w:text/>
               </w:sdtPr>
-              <w:sdtEndPr/>
               <w:sdtContent>
                 <w:r>
                   <w:rPr>
@@ -136,6 +136,7 @@
                 </w:r>
               </w:sdtContent>
             </w:sdt>
+            <w:permEnd w:id="618426399"/>
           </w:p>
         </w:tc>
       </w:tr>
@@ -177,6 +178,7 @@
               </w:rPr>
               <w:tab/>
             </w:r>
+            <w:permStart w:id="395458830" w:edGrp="everyone"/>
             <w:sdt>
               <w:sdtPr>
                 <w:rPr>
@@ -190,7 +192,6 @@
                 <w15:appearance w15:val="hidden"/>
                 <w:text/>
               </w:sdtPr>
-              <w:sdtEndPr/>
               <w:sdtContent>
                 <w:r>
                   <w:rPr>
@@ -200,6 +201,7 @@
                 </w:r>
               </w:sdtContent>
             </w:sdt>
+            <w:permEnd w:id="395458830"/>
           </w:p>
         </w:tc>
       </w:tr>
@@ -262,6 +264,7 @@
               </w:rPr>
               <w:tab/>
             </w:r>
+            <w:permStart w:id="2023848263" w:edGrp="everyone"/>
             <w:sdt>
               <w:sdtPr>
                 <w:rPr>
@@ -275,7 +278,6 @@
                 <w15:appearance w15:val="hidden"/>
                 <w:text/>
               </w:sdtPr>
-              <w:sdtEndPr/>
               <w:sdtContent>
                 <w:r>
                   <w:rPr>
@@ -292,6 +294,7 @@
               </w:sdtContent>
             </w:sdt>
           </w:p>
+          <w:permEnd w:id="2023848263"/>
           <w:p>
             <w:pPr>
               <w:pStyle w:val="Sinespaciado"/>
@@ -321,6 +324,7 @@
               </w:rPr>
               <w:tab/>
             </w:r>
+            <w:permStart w:id="68224920" w:edGrp="everyone"/>
             <w:sdt>
               <w:sdtPr>
                 <w:rPr>
@@ -334,7 +338,6 @@
                 <w15:appearance w15:val="hidden"/>
                 <w:text/>
               </w:sdtPr>
-              <w:sdtEndPr/>
               <w:sdtContent>
                 <w:r>
                   <w:rPr>
@@ -342,14 +345,12 @@
                   </w:rPr>
                   <w:t xml:space="preserve"> </w:t>
                 </w:r>
-                <w:proofErr w:type="spellStart"/>
                 <w:r>
                   <w:rPr>
                     <w:rFonts w:asciiTheme="majorHAnsi" w:hAnsiTheme="majorHAnsi" w:cstheme="majorHAnsi"/>
                   </w:rPr>
                   <w:t>davguifer</w:t>
                 </w:r>
-                <w:proofErr w:type="spellEnd"/>
                 <w:r>
                   <w:rPr>
                     <w:rFonts w:asciiTheme="majorHAnsi" w:hAnsiTheme="majorHAnsi" w:cstheme="majorHAnsi"/>
@@ -358,6 +359,7 @@
                 </w:r>
               </w:sdtContent>
             </w:sdt>
+            <w:permEnd w:id="68224920"/>
           </w:p>
           <w:p>
             <w:pPr>
@@ -386,6 +388,7 @@
               </w:rPr>
               <w:tab/>
             </w:r>
+            <w:permStart w:id="91762023" w:edGrp="everyone"/>
             <w:sdt>
               <w:sdtPr>
                 <w:rPr>
@@ -399,7 +402,6 @@
                 <w15:appearance w15:val="hidden"/>
                 <w:text/>
               </w:sdtPr>
-              <w:sdtEndPr/>
               <w:sdtContent>
                 <w:r>
                   <w:rPr>
@@ -427,6 +429,7 @@
                 </w:r>
               </w:sdtContent>
             </w:sdt>
+            <w:permEnd w:id="91762023"/>
             <w:r>
               <w:rPr>
                 <w:rFonts w:asciiTheme="majorHAnsi" w:hAnsiTheme="majorHAnsi" w:cstheme="majorHAnsi"/>
@@ -455,6 +458,7 @@
               </w:rPr>
               <w:tab/>
             </w:r>
+            <w:permStart w:id="677970087" w:edGrp="everyone"/>
             <w:sdt>
               <w:sdtPr>
                 <w:rPr>
@@ -468,7 +472,6 @@
                 <w15:appearance w15:val="hidden"/>
                 <w:text/>
               </w:sdtPr>
-              <w:sdtEndPr/>
               <w:sdtContent>
                 <w:r>
                   <w:rPr>
@@ -476,14 +479,12 @@
                   </w:rPr>
                   <w:t xml:space="preserve"> </w:t>
                 </w:r>
-                <w:proofErr w:type="spellStart"/>
                 <w:r>
                   <w:rPr>
                     <w:rFonts w:asciiTheme="majorHAnsi" w:hAnsiTheme="majorHAnsi" w:cstheme="majorHAnsi"/>
                   </w:rPr>
                   <w:t>Desarrollador</w:t>
                 </w:r>
-                <w:proofErr w:type="spellEnd"/>
                 <w:r>
                   <w:rPr>
                     <w:rFonts w:asciiTheme="majorHAnsi" w:hAnsiTheme="majorHAnsi" w:cstheme="majorHAnsi"/>
@@ -504,6 +505,7 @@
                 </w:r>
               </w:sdtContent>
             </w:sdt>
+            <w:permEnd w:id="677970087"/>
           </w:p>
         </w:tc>
       </w:tr>
@@ -551,6 +553,7 @@
               </w:rPr>
               <w:tab/>
             </w:r>
+            <w:permStart w:id="819265629" w:edGrp="everyone"/>
             <w:sdt>
               <w:sdtPr>
                 <w:rPr>
@@ -564,7 +567,6 @@
                 <w15:appearance w15:val="hidden"/>
                 <w:text/>
               </w:sdtPr>
-              <w:sdtEndPr/>
               <w:sdtContent>
                 <w:r>
                   <w:rPr>
@@ -600,7 +602,7 @@
                   <w:rPr>
                     <w:rFonts w:asciiTheme="majorHAnsi" w:hAnsiTheme="majorHAnsi" w:cstheme="majorHAnsi"/>
                   </w:rPr>
-                  <w:t>07</w:t>
+                  <w:t>08</w:t>
                 </w:r>
                 <w:r>
                   <w:rPr>
@@ -616,6 +618,7 @@
                 </w:r>
               </w:sdtContent>
             </w:sdt>
+            <w:permEnd w:id="819265629"/>
           </w:p>
         </w:tc>
       </w:tr>
@@ -632,6 +635,7 @@
         <w:rPr>
           <w:rFonts w:cstheme="majorHAnsi"/>
         </w:rPr>
+        <w:lastRenderedPageBreak/>
         <w:t>MANDATORY Deliverable D01: introduction</w:t>
       </w:r>
     </w:p>
@@ -837,6 +841,7 @@
         <w:t>” denotes your name/s.</w:t>
       </w:r>
     </w:p>
+    <w:permStart w:id="820252480" w:edGrp="everyone"/>
     <w:p>
       <w:pPr>
         <w:pStyle w:val="Verdict"/>
@@ -857,7 +862,6 @@
           <w15:appearance w15:val="hidden"/>
           <w:text/>
         </w:sdtPr>
-        <w:sdtEndPr/>
         <w:sdtContent>
           <w:r>
             <w:rPr>
@@ -883,7 +887,14 @@
         <w:rPr>
           <w:rFonts w:asciiTheme="majorHAnsi" w:hAnsiTheme="majorHAnsi" w:cstheme="majorHAnsi"/>
         </w:rPr>
-        <w:t xml:space="preserve">    </w:t>
+        <w:t xml:space="preserve"> </w:t>
+      </w:r>
+      <w:permEnd w:id="820252480"/>
+      <w:r>
+        <w:rPr>
+          <w:rFonts w:asciiTheme="majorHAnsi" w:hAnsiTheme="majorHAnsi" w:cstheme="majorHAnsi"/>
+        </w:rPr>
+        <w:t xml:space="preserve">   </w:t>
       </w:r>
     </w:p>
     <w:p>
@@ -1035,6 +1046,7 @@
         <w:rPr>
           <w:rFonts w:cstheme="majorHAnsi"/>
         </w:rPr>
+        <w:lastRenderedPageBreak/>
         <w:t xml:space="preserve">MANDATORY </w:t>
       </w:r>
       <w:r>
@@ -1187,6 +1199,7 @@
         <w:t xml:space="preserve"> with further information. Projects containing fatal errors must be rejected by the system.  </w:t>
       </w:r>
     </w:p>
+    <w:permStart w:id="1222729852" w:edGrp="everyone"/>
     <w:p>
       <w:pPr>
         <w:pStyle w:val="Gradercomments"/>
@@ -1207,7 +1220,6 @@
           <w15:appearance w15:val="hidden"/>
           <w:text/>
         </w:sdtPr>
-        <w:sdtEndPr/>
         <w:sdtContent>
           <w:r>
             <w:rPr>
@@ -1225,10 +1237,11 @@
             <w:rPr>
               <w:rFonts w:asciiTheme="majorHAnsi" w:hAnsiTheme="majorHAnsi" w:cstheme="majorHAnsi"/>
             </w:rPr>
-            <w:t xml:space="preserve">  </w:t>
+            <w:t xml:space="preserve"> </w:t>
           </w:r>
         </w:sdtContent>
       </w:sdt>
+      <w:permEnd w:id="1222729852"/>
       <w:r>
         <w:rPr>
           <w:rFonts w:asciiTheme="majorHAnsi" w:hAnsiTheme="majorHAnsi" w:cstheme="majorHAnsi"/>
@@ -1362,6 +1375,7 @@
         <w:t xml:space="preserve"> with further information.</w:t>
       </w:r>
     </w:p>
+    <w:permStart w:id="985995786" w:edGrp="everyone"/>
     <w:p>
       <w:pPr>
         <w:pStyle w:val="Verdict"/>
@@ -1382,7 +1396,6 @@
           <w15:appearance w15:val="hidden"/>
           <w:text/>
         </w:sdtPr>
-        <w:sdtEndPr/>
         <w:sdtContent>
           <w:r>
             <w:rPr>
@@ -1404,6 +1417,7 @@
           </w:r>
         </w:sdtContent>
       </w:sdt>
+      <w:permEnd w:id="985995786"/>
       <w:r>
         <w:rPr>
           <w:rFonts w:asciiTheme="majorHAnsi" w:hAnsiTheme="majorHAnsi" w:cstheme="majorHAnsi"/>
@@ -1523,6 +1537,7 @@
         <w:t>.</w:t>
       </w:r>
     </w:p>
+    <w:permStart w:id="1822583373" w:edGrp="everyone"/>
     <w:p>
       <w:pPr>
         <w:pStyle w:val="Verdict"/>
@@ -1543,7 +1558,6 @@
           <w15:appearance w15:val="hidden"/>
           <w:text/>
         </w:sdtPr>
-        <w:sdtEndPr/>
         <w:sdtContent>
           <w:r>
             <w:rPr>
@@ -1561,10 +1575,11 @@
             <w:rPr>
               <w:rFonts w:asciiTheme="majorHAnsi" w:hAnsiTheme="majorHAnsi" w:cstheme="majorHAnsi"/>
             </w:rPr>
-            <w:t xml:space="preserve">  </w:t>
+            <w:t xml:space="preserve"> </w:t>
           </w:r>
         </w:sdtContent>
       </w:sdt>
+      <w:permEnd w:id="1822583373"/>
       <w:r>
         <w:rPr>
           <w:rFonts w:asciiTheme="majorHAnsi" w:hAnsiTheme="majorHAnsi" w:cstheme="majorHAnsi"/>
@@ -1730,6 +1745,7 @@
         <w:t xml:space="preserve">”. </w:t>
       </w:r>
     </w:p>
+    <w:permStart w:id="1451181542" w:edGrp="everyone"/>
     <w:p>
       <w:pPr>
         <w:pStyle w:val="Gradercomments"/>
@@ -1752,7 +1768,6 @@
           <w15:appearance w15:val="hidden"/>
           <w:text/>
         </w:sdtPr>
-        <w:sdtEndPr/>
         <w:sdtContent>
           <w:r>
             <w:rPr>
@@ -1777,6 +1792,7 @@
           </w:r>
         </w:sdtContent>
       </w:sdt>
+      <w:permEnd w:id="1451181542"/>
       <w:r>
         <w:rPr>
           <w:rFonts w:asciiTheme="majorHAnsi" w:hAnsiTheme="majorHAnsi" w:cstheme="majorHAnsi"/>
@@ -1833,6 +1849,7 @@
         <w:rPr>
           <w:rFonts w:cstheme="majorHAnsi"/>
         </w:rPr>
+        <w:lastRenderedPageBreak/>
         <w:t>MANDATORY Deliverable D03: implementing features</w:t>
       </w:r>
     </w:p>
@@ -2094,6 +2111,7 @@
         <w:t xml:space="preserve"> must have been published. Moreover, it must not have any fatal errors.</w:t>
       </w:r>
     </w:p>
+    <w:permStart w:id="1114443891" w:edGrp="everyone"/>
     <w:p>
       <w:pPr>
         <w:pStyle w:val="Verdict"/>
@@ -2114,7 +2132,6 @@
           <w15:appearance w15:val="hidden"/>
           <w:text/>
         </w:sdtPr>
-        <w:sdtEndPr/>
         <w:sdtContent>
           <w:r>
             <w:rPr>
@@ -2124,6 +2141,7 @@
           </w:r>
         </w:sdtContent>
       </w:sdt>
+      <w:permEnd w:id="1114443891"/>
       <w:r>
         <w:rPr>
           <w:rFonts w:asciiTheme="majorHAnsi" w:hAnsiTheme="majorHAnsi" w:cstheme="majorHAnsi"/>
@@ -2327,6 +2345,7 @@
         <w:t>as long as it is not published.</w:t>
       </w:r>
     </w:p>
+    <w:permStart w:id="58524848" w:edGrp="everyone"/>
     <w:p>
       <w:pPr>
         <w:pStyle w:val="Verdict"/>
@@ -2347,7 +2366,6 @@
           <w15:appearance w15:val="hidden"/>
           <w:text/>
         </w:sdtPr>
-        <w:sdtEndPr/>
         <w:sdtContent>
           <w:r>
             <w:rPr>
@@ -2357,6 +2375,7 @@
           </w:r>
         </w:sdtContent>
       </w:sdt>
+      <w:permEnd w:id="58524848"/>
       <w:r>
         <w:rPr>
           <w:rFonts w:asciiTheme="majorHAnsi" w:hAnsiTheme="majorHAnsi" w:cstheme="majorHAnsi"/>
@@ -2435,6 +2454,7 @@
       </w:r>
     </w:p>
     <w:bookmarkStart w:id="0" w:name="_Hlk125628820"/>
+    <w:permStart w:id="1245933710" w:edGrp="everyone"/>
     <w:p>
       <w:pPr>
         <w:pStyle w:val="Verdict"/>
@@ -2454,7 +2474,6 @@
           </w:placeholder>
           <w:text/>
         </w:sdtPr>
-        <w:sdtEndPr/>
         <w:sdtContent>
           <w:r>
             <w:rPr>
@@ -2464,6 +2483,7 @@
           </w:r>
         </w:sdtContent>
       </w:sdt>
+      <w:permEnd w:id="1245933710"/>
       <w:r>
         <w:rPr>
           <w:rFonts w:asciiTheme="majorHAnsi" w:hAnsiTheme="majorHAnsi" w:cstheme="majorHAnsi"/>
@@ -2578,6 +2598,7 @@
         <w:rPr>
           <w:rFonts w:cstheme="majorHAnsi"/>
         </w:rPr>
+        <w:lastRenderedPageBreak/>
         <w:t>MANDATORY Deliverable D04: formal testing</w:t>
       </w:r>
     </w:p>
@@ -2690,6 +2711,7 @@
         <w:t>Produce a test suite for Requirements #6 and #7.</w:t>
       </w:r>
     </w:p>
+    <w:permStart w:id="1362961418" w:edGrp="everyone"/>
     <w:p>
       <w:pPr>
         <w:pStyle w:val="Gradercomments"/>
@@ -2710,7 +2732,6 @@
           <w15:appearance w15:val="hidden"/>
           <w:text/>
         </w:sdtPr>
-        <w:sdtEndPr/>
         <w:sdtContent>
           <w:r>
             <w:rPr>
@@ -2720,6 +2741,7 @@
           </w:r>
         </w:sdtContent>
       </w:sdt>
+      <w:permEnd w:id="1362961418"/>
       <w:r>
         <w:rPr>
           <w:rFonts w:asciiTheme="majorHAnsi" w:hAnsiTheme="majorHAnsi" w:cstheme="majorHAnsi"/>
@@ -2755,6 +2777,7 @@
         <w:t>Produce a testing report.</w:t>
       </w:r>
     </w:p>
+    <w:permStart w:id="432819492" w:edGrp="everyone"/>
     <w:p>
       <w:pPr>
         <w:pStyle w:val="Verdict"/>
@@ -2775,7 +2798,6 @@
           <w15:appearance w15:val="hidden"/>
           <w:text/>
         </w:sdtPr>
-        <w:sdtEndPr/>
         <w:sdtContent>
           <w:r>
             <w:rPr>
@@ -2785,6 +2807,7 @@
           </w:r>
         </w:sdtContent>
       </w:sdt>
+      <w:permEnd w:id="432819492"/>
       <w:r>
         <w:rPr>
           <w:rFonts w:asciiTheme="majorHAnsi" w:hAnsiTheme="majorHAnsi" w:cstheme="majorHAnsi"/>
@@ -2821,6 +2844,7 @@
         <w:rPr>
           <w:rFonts w:cstheme="majorHAnsi"/>
         </w:rPr>
+        <w:lastRenderedPageBreak/>
         <w:t>SUPPLEMENTARY Deliverable D01: introduction</w:t>
       </w:r>
     </w:p>
@@ -2963,6 +2987,7 @@
         <w:t>Produce an analysis report.</w:t>
       </w:r>
     </w:p>
+    <w:permStart w:id="281634973" w:edGrp="everyone"/>
     <w:p>
       <w:pPr>
         <w:pStyle w:val="Verdict"/>
@@ -2983,7 +3008,6 @@
           <w15:appearance w15:val="hidden"/>
           <w:text/>
         </w:sdtPr>
-        <w:sdtEndPr/>
         <w:sdtContent>
           <w:r>
             <w:rPr>
@@ -3005,6 +3029,7 @@
           </w:r>
         </w:sdtContent>
       </w:sdt>
+      <w:permEnd w:id="281634973"/>
       <w:r>
         <w:rPr>
           <w:rFonts w:asciiTheme="majorHAnsi" w:hAnsiTheme="majorHAnsi" w:cstheme="majorHAnsi"/>
@@ -3026,6 +3051,7 @@
         <w:t>Produce a planning and progress report.</w:t>
       </w:r>
     </w:p>
+    <w:permStart w:id="1839803777" w:edGrp="everyone"/>
     <w:p>
       <w:pPr>
         <w:pStyle w:val="Verdict"/>
@@ -3046,7 +3072,6 @@
           <w15:appearance w15:val="hidden"/>
           <w:text/>
         </w:sdtPr>
-        <w:sdtEndPr/>
         <w:sdtContent>
           <w:r>
             <w:rPr>
@@ -3074,6 +3099,7 @@
           </w:r>
         </w:sdtContent>
       </w:sdt>
+      <w:permEnd w:id="1839803777"/>
       <w:r>
         <w:rPr>
           <w:rFonts w:asciiTheme="majorHAnsi" w:hAnsiTheme="majorHAnsi" w:cstheme="majorHAnsi"/>
@@ -3149,6 +3175,7 @@
         <w:rPr>
           <w:rFonts w:cstheme="majorHAnsi"/>
         </w:rPr>
+        <w:lastRenderedPageBreak/>
         <w:t xml:space="preserve">SUPPLEMENTARY </w:t>
       </w:r>
       <w:r>
@@ -3259,6 +3286,7 @@
         <w:t xml:space="preserve"> with further information.</w:t>
       </w:r>
     </w:p>
+    <w:permStart w:id="786508830" w:edGrp="everyone"/>
     <w:p>
       <w:pPr>
         <w:pStyle w:val="Gradercomments"/>
@@ -3281,7 +3309,6 @@
           <w15:appearance w15:val="hidden"/>
           <w:text/>
         </w:sdtPr>
-        <w:sdtEndPr/>
         <w:sdtContent>
           <w:r>
             <w:rPr>
@@ -3306,6 +3333,7 @@
           </w:r>
         </w:sdtContent>
       </w:sdt>
+      <w:permEnd w:id="786508830"/>
       <w:r>
         <w:rPr>
           <w:rFonts w:asciiTheme="majorHAnsi" w:hAnsiTheme="majorHAnsi" w:cstheme="majorHAnsi"/>
@@ -3429,6 +3457,7 @@
         <w:t>Produce a UML domain model.</w:t>
       </w:r>
     </w:p>
+    <w:permStart w:id="1340682978" w:edGrp="everyone"/>
     <w:p>
       <w:pPr>
         <w:pStyle w:val="Verdict"/>
@@ -3449,7 +3478,6 @@
           <w15:appearance w15:val="hidden"/>
           <w:text/>
         </w:sdtPr>
-        <w:sdtEndPr/>
         <w:sdtContent>
           <w:r>
             <w:rPr>
@@ -3471,6 +3499,7 @@
           </w:r>
         </w:sdtContent>
       </w:sdt>
+      <w:permEnd w:id="1340682978"/>
       <w:r>
         <w:rPr>
           <w:rFonts w:asciiTheme="majorHAnsi" w:hAnsiTheme="majorHAnsi" w:cstheme="majorHAnsi"/>
@@ -3492,6 +3521,7 @@
         <w:t>Produce an analysis report.</w:t>
       </w:r>
     </w:p>
+    <w:permStart w:id="606228882" w:edGrp="everyone"/>
     <w:p>
       <w:pPr>
         <w:pStyle w:val="Verdict"/>
@@ -3512,16 +3542,28 @@
           <w15:appearance w15:val="hidden"/>
           <w:text/>
         </w:sdtPr>
-        <w:sdtEndPr/>
         <w:sdtContent>
           <w:r>
             <w:rPr>
               <w:rFonts w:asciiTheme="majorHAnsi" w:hAnsiTheme="majorHAnsi" w:cstheme="majorHAnsi"/>
             </w:rPr>
-            <w:t xml:space="preserve">    </w:t>
+            <w:t xml:space="preserve">  </w:t>
+          </w:r>
+          <w:r>
+            <w:rPr>
+              <w:rFonts w:asciiTheme="majorHAnsi" w:hAnsiTheme="majorHAnsi" w:cstheme="majorHAnsi"/>
+            </w:rPr>
+            <w:t>X</w:t>
+          </w:r>
+          <w:r>
+            <w:rPr>
+              <w:rFonts w:asciiTheme="majorHAnsi" w:hAnsiTheme="majorHAnsi" w:cstheme="majorHAnsi"/>
+            </w:rPr>
+            <w:t xml:space="preserve">  </w:t>
           </w:r>
         </w:sdtContent>
       </w:sdt>
+      <w:permEnd w:id="606228882"/>
       <w:r>
         <w:rPr>
           <w:rFonts w:asciiTheme="majorHAnsi" w:hAnsiTheme="majorHAnsi" w:cstheme="majorHAnsi"/>
@@ -3543,6 +3585,7 @@
         <w:t>Produce a planning and progress report.</w:t>
       </w:r>
     </w:p>
+    <w:permStart w:id="1836673940" w:edGrp="everyone"/>
     <w:p>
       <w:pPr>
         <w:pStyle w:val="Gradercomments"/>
@@ -3565,7 +3608,6 @@
           <w15:appearance w15:val="hidden"/>
           <w:text/>
         </w:sdtPr>
-        <w:sdtEndPr/>
         <w:sdtContent>
           <w:r>
             <w:rPr>
@@ -3576,6 +3618,7 @@
           </w:r>
         </w:sdtContent>
       </w:sdt>
+      <w:permEnd w:id="1836673940"/>
       <w:r>
         <w:rPr>
           <w:rFonts w:asciiTheme="majorHAnsi" w:hAnsiTheme="majorHAnsi" w:cstheme="majorHAnsi"/>
@@ -3605,6 +3648,7 @@
         <w:rPr>
           <w:rFonts w:cstheme="majorHAnsi"/>
         </w:rPr>
+        <w:lastRenderedPageBreak/>
         <w:t>SUPPLEMENTARY Deliverable D03: implementing features</w:t>
       </w:r>
     </w:p>
@@ -3694,6 +3738,7 @@
         <w:t>.</w:t>
       </w:r>
     </w:p>
+    <w:permStart w:id="978221302" w:edGrp="everyone"/>
     <w:p>
       <w:pPr>
         <w:pStyle w:val="Gradercomments"/>
@@ -3714,7 +3759,6 @@
           <w15:appearance w15:val="hidden"/>
           <w:text/>
         </w:sdtPr>
-        <w:sdtEndPr/>
         <w:sdtContent>
           <w:r>
             <w:rPr>
@@ -3724,6 +3768,7 @@
           </w:r>
         </w:sdtContent>
       </w:sdt>
+      <w:permEnd w:id="978221302"/>
       <w:r>
         <w:rPr>
           <w:rFonts w:asciiTheme="majorHAnsi" w:hAnsiTheme="majorHAnsi" w:cstheme="majorHAnsi"/>
@@ -3773,6 +3818,7 @@
         <w:t>Update their profiles.</w:t>
       </w:r>
     </w:p>
+    <w:permStart w:id="1874789531" w:edGrp="everyone"/>
     <w:p>
       <w:pPr>
         <w:pStyle w:val="Verdict"/>
@@ -3793,7 +3839,6 @@
           <w15:appearance w15:val="hidden"/>
           <w:text/>
         </w:sdtPr>
-        <w:sdtEndPr/>
         <w:sdtContent>
           <w:r>
             <w:rPr>
@@ -3803,6 +3848,7 @@
           </w:r>
         </w:sdtContent>
       </w:sdt>
+      <w:permEnd w:id="1874789531"/>
       <w:r>
         <w:rPr>
           <w:rFonts w:asciiTheme="majorHAnsi" w:hAnsiTheme="majorHAnsi" w:cstheme="majorHAnsi"/>
@@ -3922,6 +3968,7 @@
         <w:t>).</w:t>
       </w:r>
     </w:p>
+    <w:permStart w:id="847266524" w:edGrp="everyone"/>
     <w:p>
       <w:pPr>
         <w:pStyle w:val="Verdict"/>
@@ -3942,7 +3989,6 @@
           <w15:appearance w15:val="hidden"/>
           <w:text/>
         </w:sdtPr>
-        <w:sdtEndPr/>
         <w:sdtContent>
           <w:r>
             <w:rPr>
@@ -3952,6 +3998,7 @@
           </w:r>
         </w:sdtContent>
       </w:sdt>
+      <w:permEnd w:id="847266524"/>
       <w:r>
         <w:rPr>
           <w:rFonts w:asciiTheme="majorHAnsi" w:hAnsiTheme="majorHAnsi" w:cstheme="majorHAnsi"/>
@@ -4044,6 +4091,7 @@
         <w:t>Produce an analysis report.</w:t>
       </w:r>
     </w:p>
+    <w:permStart w:id="429327693" w:edGrp="everyone"/>
     <w:p>
       <w:pPr>
         <w:pStyle w:val="Verdict"/>
@@ -4064,7 +4112,6 @@
           <w15:appearance w15:val="hidden"/>
           <w:text/>
         </w:sdtPr>
-        <w:sdtEndPr/>
         <w:sdtContent>
           <w:r>
             <w:rPr>
@@ -4074,6 +4121,7 @@
           </w:r>
         </w:sdtContent>
       </w:sdt>
+      <w:permEnd w:id="429327693"/>
       <w:r>
         <w:rPr>
           <w:rFonts w:asciiTheme="majorHAnsi" w:hAnsiTheme="majorHAnsi" w:cstheme="majorHAnsi"/>
@@ -4095,6 +4143,7 @@
         <w:t>Produce a planning and progress report.</w:t>
       </w:r>
     </w:p>
+    <w:permStart w:id="852189885" w:edGrp="everyone"/>
     <w:p>
       <w:pPr>
         <w:pStyle w:val="Gradercomments"/>
@@ -4115,7 +4164,6 @@
           <w15:appearance w15:val="hidden"/>
           <w:text/>
         </w:sdtPr>
-        <w:sdtEndPr/>
         <w:sdtContent>
           <w:r>
             <w:rPr>
@@ -4125,6 +4173,7 @@
           </w:r>
         </w:sdtContent>
       </w:sdt>
+      <w:permEnd w:id="852189885"/>
       <w:r>
         <w:rPr>
           <w:rFonts w:asciiTheme="majorHAnsi" w:hAnsiTheme="majorHAnsi" w:cstheme="majorHAnsi"/>
@@ -4146,6 +4195,7 @@
         <w:t>Produce a lint report.</w:t>
       </w:r>
     </w:p>
+    <w:permStart w:id="390744319" w:edGrp="everyone"/>
     <w:p>
       <w:pPr>
         <w:pStyle w:val="Verdict"/>
@@ -4166,7 +4216,6 @@
           <w15:appearance w15:val="hidden"/>
           <w:text/>
         </w:sdtPr>
-        <w:sdtEndPr/>
         <w:sdtContent>
           <w:r>
             <w:rPr>
@@ -4176,6 +4225,7 @@
           </w:r>
         </w:sdtContent>
       </w:sdt>
+      <w:permEnd w:id="390744319"/>
       <w:r>
         <w:rPr>
           <w:rFonts w:asciiTheme="majorHAnsi" w:hAnsiTheme="majorHAnsi" w:cstheme="majorHAnsi"/>
@@ -4198,6 +4248,7 @@
         <w:rPr>
           <w:rFonts w:cstheme="majorHAnsi"/>
         </w:rPr>
+        <w:lastRenderedPageBreak/>
         <w:t>SUPPLEMENTARY Deliverable D04: formal testing</w:t>
       </w:r>
     </w:p>
@@ -4337,6 +4388,7 @@
         <w:t>Produce an analysis report.</w:t>
       </w:r>
     </w:p>
+    <w:permStart w:id="1753425030" w:edGrp="everyone"/>
     <w:p>
       <w:pPr>
         <w:pStyle w:val="Verdict"/>
@@ -4357,7 +4409,6 @@
           <w15:appearance w15:val="hidden"/>
           <w:text/>
         </w:sdtPr>
-        <w:sdtEndPr/>
         <w:sdtContent>
           <w:r>
             <w:rPr>
@@ -4367,6 +4418,7 @@
           </w:r>
         </w:sdtContent>
       </w:sdt>
+      <w:permEnd w:id="1753425030"/>
       <w:r>
         <w:rPr>
           <w:rFonts w:asciiTheme="majorHAnsi" w:hAnsiTheme="majorHAnsi" w:cstheme="majorHAnsi"/>
@@ -4388,6 +4440,7 @@
         <w:t>Produce a planning and progress report.</w:t>
       </w:r>
     </w:p>
+    <w:permStart w:id="776812134" w:edGrp="everyone"/>
     <w:p>
       <w:pPr>
         <w:pStyle w:val="Verdict"/>
@@ -4408,7 +4461,6 @@
           <w15:appearance w15:val="hidden"/>
           <w:text/>
         </w:sdtPr>
-        <w:sdtEndPr/>
         <w:sdtContent>
           <w:r>
             <w:rPr>
@@ -4418,6 +4470,7 @@
           </w:r>
         </w:sdtContent>
       </w:sdt>
+      <w:permEnd w:id="776812134"/>
       <w:r>
         <w:rPr>
           <w:rFonts w:asciiTheme="majorHAnsi" w:hAnsiTheme="majorHAnsi" w:cstheme="majorHAnsi"/>
@@ -4467,7 +4520,7 @@
 </file>
 
 <file path=word/numbering.xml><?xml version="1.0" encoding="utf-8"?>
-<w:numbering xmlns:wpc="http://schemas.microsoft.com/office/word/2010/wordprocessingCanvas" xmlns:cx="http://schemas.microsoft.com/office/drawing/2014/chartex" xmlns:cx1="http://schemas.microsoft.com/office/drawing/2015/9/8/chartex" xmlns:cx2="http://schemas.microsoft.com/office/drawing/2015/10/21/chartex" xmlns:cx3="http://schemas.microsoft.com/office/drawing/2016/5/9/chartex" xmlns:cx4="http://schemas.microsoft.com/office/drawing/2016/5/10/chartex" xmlns:cx5="http://schemas.microsoft.com/office/drawing/2016/5/11/chartex" xmlns:cx6="http://schemas.microsoft.com/office/drawing/2016/5/12/chartex" xmlns:cx7="http://schemas.microsoft.com/office/drawing/2016/5/13/chartex" xmlns:cx8="http://schemas.microsoft.com/office/drawing/2016/5/14/chartex" xmlns:mc="http://schemas.openxmlformats.org/markup-compatibility/2006" xmlns:aink="http://schemas.microsoft.com/office/drawing/2016/ink" xmlns:am3d="http://schemas.microsoft.com/office/drawing/2017/model3d" xmlns:o="urn:schemas-microsoft-com:office:office" xmlns:oel="http://schemas.microsoft.com/office/2019/extlst" xmlns:r="http://schemas.openxmlformats.org/officeDocument/2006/relationships" xmlns:m="http://schemas.openxmlformats.org/officeDocument/2006/math" xmlns:v="urn:schemas-microsoft-com:vml" xmlns:wp14="http://schemas.microsoft.com/office/word/2010/wordprocessingDrawing" xmlns:wp="http://schemas.openxmlformats.org/drawingml/2006/wordprocessingDrawing" xmlns:w10="urn:schemas-microsoft-com:office:word" xmlns:w="http://schemas.openxmlformats.org/wordprocessingml/2006/main" xmlns:w14="http://schemas.microsoft.com/office/word/2010/wordml" xmlns:w15="http://schemas.microsoft.com/office/word/2012/wordml" xmlns:w16cex="http://schemas.microsoft.com/office/word/2018/wordml/cex" xmlns:w16cid="http://schemas.microsoft.com/office/word/2016/wordml/cid" xmlns:w16="http://schemas.microsoft.com/office/word/2018/wordml" xmlns:w16du="http://schemas.microsoft.com/office/word/2023/wordml/word16du" xmlns:w16sdtdh="http://schemas.microsoft.com/office/word/2020/wordml/sdtdatahash" xmlns:w16se="http://schemas.microsoft.com/office/word/2015/wordml/symex" xmlns:wpg="http://schemas.microsoft.com/office/word/2010/wordprocessingGroup" xmlns:wpi="http://schemas.microsoft.com/office/word/2010/wordprocessingInk" xmlns:wne="http://schemas.microsoft.com/office/word/2006/wordml" xmlns:wps="http://schemas.microsoft.com/office/word/2010/wordprocessingShape" mc:Ignorable="w14 w15 w16se w16cid w16 w16cex w16sdtdh w16du wp14">
+<w:numbering xmlns:wpc="http://schemas.microsoft.com/office/word/2010/wordprocessingCanvas" xmlns:cx="http://schemas.microsoft.com/office/drawing/2014/chartex" xmlns:cx1="http://schemas.microsoft.com/office/drawing/2015/9/8/chartex" xmlns:cx2="http://schemas.microsoft.com/office/drawing/2015/10/21/chartex" xmlns:cx3="http://schemas.microsoft.com/office/drawing/2016/5/9/chartex" xmlns:cx4="http://schemas.microsoft.com/office/drawing/2016/5/10/chartex" xmlns:cx5="http://schemas.microsoft.com/office/drawing/2016/5/11/chartex" xmlns:cx6="http://schemas.microsoft.com/office/drawing/2016/5/12/chartex" xmlns:cx7="http://schemas.microsoft.com/office/drawing/2016/5/13/chartex" xmlns:cx8="http://schemas.microsoft.com/office/drawing/2016/5/14/chartex" xmlns:mc="http://schemas.openxmlformats.org/markup-compatibility/2006" xmlns:aink="http://schemas.microsoft.com/office/drawing/2016/ink" xmlns:am3d="http://schemas.microsoft.com/office/drawing/2017/model3d" xmlns:o="urn:schemas-microsoft-com:office:office" xmlns:oel="http://schemas.microsoft.com/office/2019/extlst" xmlns:r="http://schemas.openxmlformats.org/officeDocument/2006/relationships" xmlns:m="http://schemas.openxmlformats.org/officeDocument/2006/math" xmlns:v="urn:schemas-microsoft-com:vml" xmlns:wp14="http://schemas.microsoft.com/office/word/2010/wordprocessingDrawing" xmlns:wp="http://schemas.openxmlformats.org/drawingml/2006/wordprocessingDrawing" xmlns:w10="urn:schemas-microsoft-com:office:word" xmlns:w="http://schemas.openxmlformats.org/wordprocessingml/2006/main" xmlns:w14="http://schemas.microsoft.com/office/word/2010/wordml" xmlns:w15="http://schemas.microsoft.com/office/word/2012/wordml" xmlns:w16cex="http://schemas.microsoft.com/office/word/2018/wordml/cex" xmlns:w16cid="http://schemas.microsoft.com/office/word/2016/wordml/cid" xmlns:w16="http://schemas.microsoft.com/office/word/2018/wordml" xmlns:w16sdtdh="http://schemas.microsoft.com/office/word/2020/wordml/sdtdatahash" xmlns:w16se="http://schemas.microsoft.com/office/word/2015/wordml/symex" xmlns:wpg="http://schemas.microsoft.com/office/word/2010/wordprocessingGroup" xmlns:wpi="http://schemas.microsoft.com/office/word/2010/wordprocessingInk" xmlns:wne="http://schemas.microsoft.com/office/word/2006/wordml" xmlns:wps="http://schemas.microsoft.com/office/word/2010/wordprocessingShape" mc:Ignorable="w14 w15 w16se w16cid w16 w16cex w16sdtdh wp14">
   <w:abstractNum w:abstractNumId="0" w15:restartNumberingAfterBreak="0">
     <w:nsid w:val="3C204ED6"/>
     <w:multiLevelType w:val="hybridMultilevel"/>
@@ -4811,7 +4864,7 @@
 </file>
 
 <file path=word/styles.xml><?xml version="1.0" encoding="utf-8"?>
-<w:styles xmlns:mc="http://schemas.openxmlformats.org/markup-compatibility/2006" xmlns:r="http://schemas.openxmlformats.org/officeDocument/2006/relationships" xmlns:w="http://schemas.openxmlformats.org/wordprocessingml/2006/main" xmlns:w14="http://schemas.microsoft.com/office/word/2010/wordml" xmlns:w15="http://schemas.microsoft.com/office/word/2012/wordml" xmlns:w16cex="http://schemas.microsoft.com/office/word/2018/wordml/cex" xmlns:w16cid="http://schemas.microsoft.com/office/word/2016/wordml/cid" xmlns:w16="http://schemas.microsoft.com/office/word/2018/wordml" xmlns:w16du="http://schemas.microsoft.com/office/word/2023/wordml/word16du" xmlns:w16sdtdh="http://schemas.microsoft.com/office/word/2020/wordml/sdtdatahash" xmlns:w16se="http://schemas.microsoft.com/office/word/2015/wordml/symex" mc:Ignorable="w14 w15 w16se w16cid w16 w16cex w16sdtdh w16du">
+<w:styles xmlns:mc="http://schemas.openxmlformats.org/markup-compatibility/2006" xmlns:r="http://schemas.openxmlformats.org/officeDocument/2006/relationships" xmlns:w="http://schemas.openxmlformats.org/wordprocessingml/2006/main" xmlns:w14="http://schemas.microsoft.com/office/word/2010/wordml" xmlns:w15="http://schemas.microsoft.com/office/word/2012/wordml" xmlns:w16cex="http://schemas.microsoft.com/office/word/2018/wordml/cex" xmlns:w16cid="http://schemas.microsoft.com/office/word/2016/wordml/cid" xmlns:w16="http://schemas.microsoft.com/office/word/2018/wordml" xmlns:w16sdtdh="http://schemas.microsoft.com/office/word/2020/wordml/sdtdatahash" xmlns:w16se="http://schemas.microsoft.com/office/word/2015/wordml/symex" mc:Ignorable="w14 w15 w16se w16cid w16 w16cex w16sdtdh">
   <w:docDefaults>
     <w:rPrDefault>
       <w:rPr>
@@ -5425,7 +5478,7 @@
 </file>
 
 <file path=word/glossary/document.xml><?xml version="1.0" encoding="utf-8"?>
-<w:glossaryDocument xmlns:wpc="http://schemas.microsoft.com/office/word/2010/wordprocessingCanvas" xmlns:cx="http://schemas.microsoft.com/office/drawing/2014/chartex" xmlns:cx1="http://schemas.microsoft.com/office/drawing/2015/9/8/chartex" xmlns:cx2="http://schemas.microsoft.com/office/drawing/2015/10/21/chartex" xmlns:cx3="http://schemas.microsoft.com/office/drawing/2016/5/9/chartex" xmlns:cx4="http://schemas.microsoft.com/office/drawing/2016/5/10/chartex" xmlns:cx5="http://schemas.microsoft.com/office/drawing/2016/5/11/chartex" xmlns:cx6="http://schemas.microsoft.com/office/drawing/2016/5/12/chartex" xmlns:cx7="http://schemas.microsoft.com/office/drawing/2016/5/13/chartex" xmlns:cx8="http://schemas.microsoft.com/office/drawing/2016/5/14/chartex" xmlns:mc="http://schemas.openxmlformats.org/markup-compatibility/2006" xmlns:aink="http://schemas.microsoft.com/office/drawing/2016/ink" xmlns:am3d="http://schemas.microsoft.com/office/drawing/2017/model3d" xmlns:o="urn:schemas-microsoft-com:office:office" xmlns:oel="http://schemas.microsoft.com/office/2019/extlst" xmlns:r="http://schemas.openxmlformats.org/officeDocument/2006/relationships" xmlns:m="http://schemas.openxmlformats.org/officeDocument/2006/math" xmlns:v="urn:schemas-microsoft-com:vml" xmlns:wp14="http://schemas.microsoft.com/office/word/2010/wordprocessingDrawing" xmlns:wp="http://schemas.openxmlformats.org/drawingml/2006/wordprocessingDrawing" xmlns:w10="urn:schemas-microsoft-com:office:word" xmlns:w="http://schemas.openxmlformats.org/wordprocessingml/2006/main" xmlns:w14="http://schemas.microsoft.com/office/word/2010/wordml" xmlns:w15="http://schemas.microsoft.com/office/word/2012/wordml" xmlns:w16cex="http://schemas.microsoft.com/office/word/2018/wordml/cex" xmlns:w16cid="http://schemas.microsoft.com/office/word/2016/wordml/cid" xmlns:w16="http://schemas.microsoft.com/office/word/2018/wordml" xmlns:w16du="http://schemas.microsoft.com/office/word/2023/wordml/word16du" xmlns:w16sdtdh="http://schemas.microsoft.com/office/word/2020/wordml/sdtdatahash" xmlns:w16se="http://schemas.microsoft.com/office/word/2015/wordml/symex" xmlns:wpg="http://schemas.microsoft.com/office/word/2010/wordprocessingGroup" xmlns:wpi="http://schemas.microsoft.com/office/word/2010/wordprocessingInk" xmlns:wne="http://schemas.microsoft.com/office/word/2006/wordml" xmlns:wps="http://schemas.microsoft.com/office/word/2010/wordprocessingShape" mc:Ignorable="w14 w15 w16se w16cid w16 w16cex w16sdtdh w16du wp14">
+<w:glossaryDocument xmlns:wpc="http://schemas.microsoft.com/office/word/2010/wordprocessingCanvas" xmlns:cx="http://schemas.microsoft.com/office/drawing/2014/chartex" xmlns:cx1="http://schemas.microsoft.com/office/drawing/2015/9/8/chartex" xmlns:cx2="http://schemas.microsoft.com/office/drawing/2015/10/21/chartex" xmlns:cx3="http://schemas.microsoft.com/office/drawing/2016/5/9/chartex" xmlns:cx4="http://schemas.microsoft.com/office/drawing/2016/5/10/chartex" xmlns:cx5="http://schemas.microsoft.com/office/drawing/2016/5/11/chartex" xmlns:cx6="http://schemas.microsoft.com/office/drawing/2016/5/12/chartex" xmlns:cx7="http://schemas.microsoft.com/office/drawing/2016/5/13/chartex" xmlns:cx8="http://schemas.microsoft.com/office/drawing/2016/5/14/chartex" xmlns:mc="http://schemas.openxmlformats.org/markup-compatibility/2006" xmlns:aink="http://schemas.microsoft.com/office/drawing/2016/ink" xmlns:am3d="http://schemas.microsoft.com/office/drawing/2017/model3d" xmlns:o="urn:schemas-microsoft-com:office:office" xmlns:oel="http://schemas.microsoft.com/office/2019/extlst" xmlns:r="http://schemas.openxmlformats.org/officeDocument/2006/relationships" xmlns:m="http://schemas.openxmlformats.org/officeDocument/2006/math" xmlns:v="urn:schemas-microsoft-com:vml" xmlns:wp14="http://schemas.microsoft.com/office/word/2010/wordprocessingDrawing" xmlns:wp="http://schemas.openxmlformats.org/drawingml/2006/wordprocessingDrawing" xmlns:w10="urn:schemas-microsoft-com:office:word" xmlns:w="http://schemas.openxmlformats.org/wordprocessingml/2006/main" xmlns:w14="http://schemas.microsoft.com/office/word/2010/wordml" xmlns:w15="http://schemas.microsoft.com/office/word/2012/wordml" xmlns:w16cex="http://schemas.microsoft.com/office/word/2018/wordml/cex" xmlns:w16cid="http://schemas.microsoft.com/office/word/2016/wordml/cid" xmlns:w16="http://schemas.microsoft.com/office/word/2018/wordml" xmlns:w16sdtdh="http://schemas.microsoft.com/office/word/2020/wordml/sdtdatahash" xmlns:w16se="http://schemas.microsoft.com/office/word/2015/wordml/symex" xmlns:wpg="http://schemas.microsoft.com/office/word/2010/wordprocessingGroup" xmlns:wpi="http://schemas.microsoft.com/office/word/2010/wordprocessingInk" xmlns:wne="http://schemas.microsoft.com/office/word/2006/wordml" xmlns:wps="http://schemas.microsoft.com/office/word/2010/wordprocessingShape" mc:Ignorable="w14 w15 w16se w16cid w16 w16cex w16sdtdh wp14">
   <w:docParts>
     <w:docPart>
       <w:docPartPr>
@@ -6302,7 +6355,7 @@
 </file>
 
 <file path=word/glossary/fontTable.xml><?xml version="1.0" encoding="utf-8"?>
-<w:fonts xmlns:mc="http://schemas.openxmlformats.org/markup-compatibility/2006" xmlns:r="http://schemas.openxmlformats.org/officeDocument/2006/relationships" xmlns:w="http://schemas.openxmlformats.org/wordprocessingml/2006/main" xmlns:w14="http://schemas.microsoft.com/office/word/2010/wordml" xmlns:w15="http://schemas.microsoft.com/office/word/2012/wordml" xmlns:w16cex="http://schemas.microsoft.com/office/word/2018/wordml/cex" xmlns:w16cid="http://schemas.microsoft.com/office/word/2016/wordml/cid" xmlns:w16="http://schemas.microsoft.com/office/word/2018/wordml" xmlns:w16du="http://schemas.microsoft.com/office/word/2023/wordml/word16du" xmlns:w16sdtdh="http://schemas.microsoft.com/office/word/2020/wordml/sdtdatahash" xmlns:w16se="http://schemas.microsoft.com/office/word/2015/wordml/symex" mc:Ignorable="w14 w15 w16se w16cid w16 w16cex w16sdtdh w16du">
+<w:fonts xmlns:mc="http://schemas.openxmlformats.org/markup-compatibility/2006" xmlns:r="http://schemas.openxmlformats.org/officeDocument/2006/relationships" xmlns:w="http://schemas.openxmlformats.org/wordprocessingml/2006/main" xmlns:w14="http://schemas.microsoft.com/office/word/2010/wordml" xmlns:w15="http://schemas.microsoft.com/office/word/2012/wordml" xmlns:w16cex="http://schemas.microsoft.com/office/word/2018/wordml/cex" xmlns:w16cid="http://schemas.microsoft.com/office/word/2016/wordml/cid" xmlns:w16="http://schemas.microsoft.com/office/word/2018/wordml" xmlns:w16sdtdh="http://schemas.microsoft.com/office/word/2020/wordml/sdtdatahash" xmlns:w16se="http://schemas.microsoft.com/office/word/2015/wordml/symex" mc:Ignorable="w14 w15 w16se w16cid w16 w16cex w16sdtdh">
   <w:font w:name="Wingdings">
     <w:panose1 w:val="05000000000000000000"/>
     <w:charset w:val="02"/>
@@ -6336,14 +6389,14 @@
     <w:charset w:val="00"/>
     <w:family w:val="swiss"/>
     <w:pitch w:val="variable"/>
-    <w:sig w:usb0="E4002EFF" w:usb1="C200247B" w:usb2="00000009" w:usb3="00000000" w:csb0="000001FF" w:csb1="00000000"/>
+    <w:sig w:usb0="E4002EFF" w:usb1="C000247B" w:usb2="00000009" w:usb3="00000000" w:csb0="000001FF" w:csb1="00000000"/>
   </w:font>
   <w:font w:name="Calibri Light">
     <w:panose1 w:val="020F0302020204030204"/>
     <w:charset w:val="00"/>
     <w:family w:val="swiss"/>
     <w:pitch w:val="variable"/>
-    <w:sig w:usb0="E4002EFF" w:usb1="C200247B" w:usb2="00000009" w:usb3="00000000" w:csb0="000001FF" w:csb1="00000000"/>
+    <w:sig w:usb0="E4002EFF" w:usb1="C000247B" w:usb2="00000009" w:usb3="00000000" w:csb0="000001FF" w:csb1="00000000"/>
   </w:font>
   <w:font w:name="Cambria Math">
     <w:panose1 w:val="02040503050406030204"/>
@@ -6368,7 +6421,7 @@
 </file>
 
 <file path=word/glossary/settings.xml><?xml version="1.0" encoding="utf-8"?>
-<w:settings xmlns:mc="http://schemas.openxmlformats.org/markup-compatibility/2006" xmlns:o="urn:schemas-microsoft-com:office:office" xmlns:r="http://schemas.openxmlformats.org/officeDocument/2006/relationships" xmlns:m="http://schemas.openxmlformats.org/officeDocument/2006/math" xmlns:v="urn:schemas-microsoft-com:vml" xmlns:w10="urn:schemas-microsoft-com:office:word" xmlns:w="http://schemas.openxmlformats.org/wordprocessingml/2006/main" xmlns:w14="http://schemas.microsoft.com/office/word/2010/wordml" xmlns:w15="http://schemas.microsoft.com/office/word/2012/wordml" xmlns:w16cex="http://schemas.microsoft.com/office/word/2018/wordml/cex" xmlns:w16cid="http://schemas.microsoft.com/office/word/2016/wordml/cid" xmlns:w16="http://schemas.microsoft.com/office/word/2018/wordml" xmlns:w16du="http://schemas.microsoft.com/office/word/2023/wordml/word16du" xmlns:w16sdtdh="http://schemas.microsoft.com/office/word/2020/wordml/sdtdatahash" xmlns:w16se="http://schemas.microsoft.com/office/word/2015/wordml/symex" xmlns:sl="http://schemas.openxmlformats.org/schemaLibrary/2006/main" mc:Ignorable="w14 w15 w16se w16cid w16 w16cex w16sdtdh w16du">
+<w:settings xmlns:mc="http://schemas.openxmlformats.org/markup-compatibility/2006" xmlns:o="urn:schemas-microsoft-com:office:office" xmlns:r="http://schemas.openxmlformats.org/officeDocument/2006/relationships" xmlns:m="http://schemas.openxmlformats.org/officeDocument/2006/math" xmlns:v="urn:schemas-microsoft-com:vml" xmlns:w10="urn:schemas-microsoft-com:office:word" xmlns:w="http://schemas.openxmlformats.org/wordprocessingml/2006/main" xmlns:w14="http://schemas.microsoft.com/office/word/2010/wordml" xmlns:w15="http://schemas.microsoft.com/office/word/2012/wordml" xmlns:w16cex="http://schemas.microsoft.com/office/word/2018/wordml/cex" xmlns:w16cid="http://schemas.microsoft.com/office/word/2016/wordml/cid" xmlns:w16="http://schemas.microsoft.com/office/word/2018/wordml" xmlns:w16sdtdh="http://schemas.microsoft.com/office/word/2020/wordml/sdtdatahash" xmlns:w16se="http://schemas.microsoft.com/office/word/2015/wordml/symex" xmlns:sl="http://schemas.openxmlformats.org/schemaLibrary/2006/main" mc:Ignorable="w14 w15 w16se w16cid w16 w16cex w16sdtdh">
   <w:view w:val="normal"/>
   <w:defaultTabStop w:val="708"/>
   <w:hyphenationZone w:val="425"/>
@@ -6386,7 +6439,6 @@
     <w:rsidRoot w:val="002707DD"/>
     <w:rsid w:val="002408EA"/>
     <w:rsid w:val="002707DD"/>
-    <w:rsid w:val="002A2857"/>
     <w:rsid w:val="004901A6"/>
     <w:rsid w:val="007424BA"/>
     <w:rsid w:val="007F55BF"/>
@@ -6394,7 +6446,7 @@
     <w:rsid w:val="009F3012"/>
     <w:rsid w:val="00BB4DEA"/>
     <w:rsid w:val="00C83D9B"/>
-    <w:rsid w:val="00FD386E"/>
+    <w:rsid w:val="00E01BF1"/>
   </w:rsids>
   <m:mathPr>
     <m:mathFont m:val="Cambria Math"/>
@@ -6418,7 +6470,7 @@
 </file>
 
 <file path=word/glossary/styles.xml><?xml version="1.0" encoding="utf-8"?>
-<w:styles xmlns:mc="http://schemas.openxmlformats.org/markup-compatibility/2006" xmlns:r="http://schemas.openxmlformats.org/officeDocument/2006/relationships" xmlns:w="http://schemas.openxmlformats.org/wordprocessingml/2006/main" xmlns:w14="http://schemas.microsoft.com/office/word/2010/wordml" xmlns:w15="http://schemas.microsoft.com/office/word/2012/wordml" xmlns:w16cex="http://schemas.microsoft.com/office/word/2018/wordml/cex" xmlns:w16cid="http://schemas.microsoft.com/office/word/2016/wordml/cid" xmlns:w16="http://schemas.microsoft.com/office/word/2018/wordml" xmlns:w16du="http://schemas.microsoft.com/office/word/2023/wordml/word16du" xmlns:w16sdtdh="http://schemas.microsoft.com/office/word/2020/wordml/sdtdatahash" xmlns:w16se="http://schemas.microsoft.com/office/word/2015/wordml/symex" mc:Ignorable="w14 w15 w16se w16cid w16 w16cex w16sdtdh w16du">
+<w:styles xmlns:mc="http://schemas.openxmlformats.org/markup-compatibility/2006" xmlns:r="http://schemas.openxmlformats.org/officeDocument/2006/relationships" xmlns:w="http://schemas.openxmlformats.org/wordprocessingml/2006/main" xmlns:w14="http://schemas.microsoft.com/office/word/2010/wordml" xmlns:w15="http://schemas.microsoft.com/office/word/2012/wordml" xmlns:w16cex="http://schemas.microsoft.com/office/word/2018/wordml/cex" xmlns:w16cid="http://schemas.microsoft.com/office/word/2016/wordml/cid" xmlns:w16="http://schemas.microsoft.com/office/word/2018/wordml" xmlns:w16sdtdh="http://schemas.microsoft.com/office/word/2020/wordml/sdtdatahash" xmlns:w16se="http://schemas.microsoft.com/office/word/2015/wordml/symex" mc:Ignorable="w14 w15 w16se w16cid w16 w16cex w16sdtdh">
   <w:docDefaults>
     <w:rPrDefault>
       <w:rPr>
@@ -6979,7 +7031,7 @@
 </file>
 
 <file path=word/glossary/webSettings.xml><?xml version="1.0" encoding="utf-8"?>
-<w:webSettings xmlns:mc="http://schemas.openxmlformats.org/markup-compatibility/2006" xmlns:r="http://schemas.openxmlformats.org/officeDocument/2006/relationships" xmlns:w="http://schemas.openxmlformats.org/wordprocessingml/2006/main" xmlns:w14="http://schemas.microsoft.com/office/word/2010/wordml" xmlns:w15="http://schemas.microsoft.com/office/word/2012/wordml" xmlns:w16cex="http://schemas.microsoft.com/office/word/2018/wordml/cex" xmlns:w16cid="http://schemas.microsoft.com/office/word/2016/wordml/cid" xmlns:w16="http://schemas.microsoft.com/office/word/2018/wordml" xmlns:w16du="http://schemas.microsoft.com/office/word/2023/wordml/word16du" xmlns:w16sdtdh="http://schemas.microsoft.com/office/word/2020/wordml/sdtdatahash" xmlns:w16se="http://schemas.microsoft.com/office/word/2015/wordml/symex" mc:Ignorable="w14 w15 w16se w16cid w16 w16cex w16sdtdh w16du">
+<w:webSettings xmlns:mc="http://schemas.openxmlformats.org/markup-compatibility/2006" xmlns:r="http://schemas.openxmlformats.org/officeDocument/2006/relationships" xmlns:w="http://schemas.openxmlformats.org/wordprocessingml/2006/main" xmlns:w14="http://schemas.microsoft.com/office/word/2010/wordml" xmlns:w15="http://schemas.microsoft.com/office/word/2012/wordml" xmlns:w16cex="http://schemas.microsoft.com/office/word/2018/wordml/cex" xmlns:w16cid="http://schemas.microsoft.com/office/word/2016/wordml/cid" xmlns:w16="http://schemas.microsoft.com/office/word/2018/wordml" xmlns:w16sdtdh="http://schemas.microsoft.com/office/word/2020/wordml/sdtdatahash" xmlns:w16se="http://schemas.microsoft.com/office/word/2015/wordml/symex" mc:Ignorable="w14 w15 w16se w16cid w16 w16cex w16sdtdh">
   <w:optimizeForBrowser/>
   <w:allowPNG/>
 </w:webSettings>

</xml_diff>